<commit_message>
Updated UTD templates, enhanced utility scripts, and cleaned up old output files
</commit_message>
<xml_diff>
--- a/data/Input_UTD_Template/UTD_template.docx
+++ b/data/Input_UTD_Template/UTD_template.docx
@@ -3255,118 +3255,271 @@
           <w:p>
             <w:pPr>
               <w:pStyle w:val="TableText"/>
-              <w:ind w:left="0"/>
-              <w:rPr>
-                <w:i/>
-                <w:iCs/>
-                <w:color w:val="0000FF"/>
-                <w:lang w:val="en-GB"/>
-              </w:rPr>
-            </w:pPr>
-            <w:r>
-              <w:t xml:space="preserve">Package </w:t>
-            </w:r>
-            <w:proofErr w:type="gramStart"/>
-            <w:r>
-              <w:t>Name :</w:t>
-            </w:r>
-            <w:proofErr w:type="gramEnd"/>
-            <w:r>
-              <w:t xml:space="preserve"> </w:t>
-            </w:r>
-            <w:r>
-              <w:rPr>
-                <w:i/>
-                <w:iCs/>
-                <w:color w:val="0000FF"/>
-                <w:lang w:val="en-GB"/>
-              </w:rPr>
-              <w:t>{PACKAGE</w:t>
-            </w:r>
-            <w:r>
-              <w:rPr>
-                <w:i/>
-                <w:iCs/>
-                <w:color w:val="0000FF"/>
-                <w:lang w:val="en-GB"/>
-              </w:rPr>
-              <w:t>_NAME</w:t>
-            </w:r>
-            <w:r>
-              <w:rPr>
-                <w:i/>
-                <w:iCs/>
-                <w:color w:val="0000FF"/>
-                <w:lang w:val="en-GB"/>
-              </w:rPr>
-              <w:t>}</w:t>
-            </w:r>
-          </w:p>
-          <w:p>
-            <w:pPr>
-              <w:pStyle w:val="TableText"/>
-              <w:ind w:left="0"/>
-            </w:pPr>
-          </w:p>
-          <w:p>
-            <w:pPr>
-              <w:pStyle w:val="TableText"/>
-              <w:ind w:left="0"/>
-              <w:rPr>
-                <w:i/>
-                <w:iCs/>
-                <w:color w:val="0000FF"/>
-                <w:lang w:val="en-GB"/>
-              </w:rPr>
-            </w:pPr>
-            <w:proofErr w:type="spellStart"/>
-            <w:r>
-              <w:t>Iflow</w:t>
-            </w:r>
-            <w:proofErr w:type="spellEnd"/>
-            <w:r>
-              <w:t xml:space="preserve"> </w:t>
-            </w:r>
-            <w:proofErr w:type="gramStart"/>
-            <w:r>
-              <w:t>Name :</w:t>
-            </w:r>
-            <w:proofErr w:type="gramEnd"/>
-            <w:r>
-              <w:t xml:space="preserve"> </w:t>
-            </w:r>
-            <w:r>
-              <w:rPr>
-                <w:i/>
-                <w:iCs/>
-                <w:color w:val="0000FF"/>
-                <w:lang w:val="en-GB"/>
-              </w:rPr>
-              <w:t>{IFLOW</w:t>
-            </w:r>
-            <w:r>
-              <w:rPr>
-                <w:i/>
-                <w:iCs/>
-                <w:color w:val="0000FF"/>
-                <w:lang w:val="en-GB"/>
-              </w:rPr>
-              <w:t>_NAME</w:t>
-            </w:r>
-            <w:r>
-              <w:rPr>
-                <w:i/>
-                <w:iCs/>
-                <w:color w:val="0000FF"/>
-                <w:lang w:val="en-GB"/>
-              </w:rPr>
-              <w:t>}</w:t>
-            </w:r>
-          </w:p>
-          <w:p>
-            <w:pPr>
-              <w:pStyle w:val="TableText"/>
-              <w:ind w:left="0"/>
+              <w:spacing w:after="0"/>
+              <w:ind w:left="0" w:right="28"/>
+              <w:rPr>
+                <w:rFonts w:ascii="Arial" w:hAnsi="Arial" w:eastAsia="Arial" w:cs="Arial"/>
+                <w:b w:val="0"/>
+                <w:bCs w:val="0"/>
+                <w:i w:val="0"/>
+                <w:iCs w:val="0"/>
+                <w:caps w:val="0"/>
+                <w:smallCaps w:val="0"/>
+                <w:noProof w:val="0"/>
+                <w:color w:val="000000" w:themeColor="text1" w:themeTint="FF" w:themeShade="FF"/>
+                <w:sz w:val="20"/>
+                <w:szCs w:val="20"/>
+                <w:lang w:val="en-US"/>
+              </w:rPr>
+            </w:pPr>
+            <w:r>
+              <w:rPr>
+                <w:rFonts w:ascii="Arial" w:hAnsi="Arial" w:eastAsia="Arial" w:cs="Arial"/>
+                <w:b w:val="1"/>
+                <w:bCs w:val="1"/>
+                <w:i w:val="0"/>
+                <w:iCs w:val="0"/>
+                <w:caps w:val="0"/>
+                <w:smallCaps w:val="0"/>
+                <w:noProof w:val="0"/>
+                <w:color w:val="000000" w:themeColor="text1" w:themeTint="FF" w:themeShade="FF"/>
+                <w:sz w:val="20"/>
+                <w:szCs w:val="20"/>
+                <w:lang w:val="en-US"/>
+              </w:rPr>
+              <w:t>Package Name:</w:t>
+            </w:r>
+          </w:p>
+          <w:p>
+            <w:pPr>
+              <w:pStyle w:val="TableText"/>
+              <w:spacing w:after="0"/>
+              <w:ind w:left="0" w:right="28"/>
+              <w:rPr>
+                <w:rFonts w:ascii="Arial" w:hAnsi="Arial" w:eastAsia="Arial" w:cs="Arial"/>
+                <w:b w:val="0"/>
+                <w:bCs w:val="0"/>
+                <w:i w:val="0"/>
+                <w:iCs w:val="0"/>
+                <w:caps w:val="0"/>
+                <w:smallCaps w:val="0"/>
+                <w:noProof w:val="0"/>
+                <w:color w:val="000000" w:themeColor="text1" w:themeTint="FF" w:themeShade="FF"/>
+                <w:sz w:val="20"/>
+                <w:szCs w:val="20"/>
+                <w:lang w:val="en-US"/>
+              </w:rPr>
+            </w:pPr>
+            <w:r>
+              <w:rPr>
+                <w:rFonts w:ascii="Arial" w:hAnsi="Arial" w:eastAsia="Arial" w:cs="Arial"/>
+                <w:b w:val="0"/>
+                <w:bCs w:val="0"/>
+                <w:i w:val="0"/>
+                <w:iCs w:val="0"/>
+                <w:caps w:val="0"/>
+                <w:smallCaps w:val="0"/>
+                <w:noProof w:val="0"/>
+                <w:color w:val="000000" w:themeColor="text1" w:themeTint="FF" w:themeShade="FF"/>
+                <w:sz w:val="20"/>
+                <w:szCs w:val="20"/>
+                <w:lang w:val="en-US"/>
+              </w:rPr>
+              <w:t>{PIPELINE_PACKAGE_NAME}</w:t>
+            </w:r>
+          </w:p>
+          <w:p>
+            <w:pPr>
+              <w:pStyle w:val="TableText"/>
+              <w:spacing w:after="0"/>
+              <w:ind w:left="0" w:right="28"/>
+              <w:rPr>
+                <w:rFonts w:ascii="Arial" w:hAnsi="Arial" w:eastAsia="Arial" w:cs="Arial"/>
+                <w:b w:val="0"/>
+                <w:bCs w:val="0"/>
+                <w:i w:val="0"/>
+                <w:iCs w:val="0"/>
+                <w:caps w:val="0"/>
+                <w:smallCaps w:val="0"/>
+                <w:noProof w:val="0"/>
+                <w:color w:val="000000" w:themeColor="text1" w:themeTint="FF" w:themeShade="FF"/>
+                <w:sz w:val="20"/>
+                <w:szCs w:val="20"/>
+                <w:lang w:val="en-US"/>
+              </w:rPr>
+            </w:pPr>
+            <w:r>
+              <w:rPr>
+                <w:rFonts w:ascii="Arial" w:hAnsi="Arial" w:eastAsia="Arial" w:cs="Arial"/>
+                <w:b w:val="0"/>
+                <w:bCs w:val="0"/>
+                <w:i w:val="0"/>
+                <w:iCs w:val="0"/>
+                <w:caps w:val="0"/>
+                <w:smallCaps w:val="0"/>
+                <w:noProof w:val="0"/>
+                <w:color w:val="000000" w:themeColor="text1" w:themeTint="FF" w:themeShade="FF"/>
+                <w:sz w:val="20"/>
+                <w:szCs w:val="20"/>
+                <w:lang w:val="en-US"/>
+              </w:rPr>
+              <w:t>{PACKAGE_NAME}</w:t>
+            </w:r>
+          </w:p>
+          <w:p>
+            <w:pPr>
+              <w:pStyle w:val="TableText"/>
+              <w:spacing w:after="0"/>
+              <w:ind w:left="0" w:right="28"/>
+              <w:rPr>
+                <w:rFonts w:ascii="Arial" w:hAnsi="Arial" w:eastAsia="Arial" w:cs="Arial"/>
+                <w:b w:val="0"/>
+                <w:bCs w:val="0"/>
+                <w:i w:val="0"/>
+                <w:iCs w:val="0"/>
+                <w:caps w:val="0"/>
+                <w:smallCaps w:val="0"/>
+                <w:noProof w:val="0"/>
+                <w:color w:val="000000" w:themeColor="text1" w:themeTint="FF" w:themeShade="FF"/>
+                <w:sz w:val="20"/>
+                <w:szCs w:val="20"/>
+                <w:lang w:val="en-US"/>
+              </w:rPr>
+            </w:pPr>
+          </w:p>
+          <w:p>
+            <w:pPr>
+              <w:pStyle w:val="TableText"/>
+              <w:spacing w:after="0"/>
+              <w:ind w:left="0" w:right="28"/>
+              <w:rPr>
+                <w:rFonts w:ascii="Arial" w:hAnsi="Arial" w:eastAsia="Arial" w:cs="Arial"/>
+                <w:b w:val="0"/>
+                <w:bCs w:val="0"/>
+                <w:i w:val="0"/>
+                <w:iCs w:val="0"/>
+                <w:caps w:val="0"/>
+                <w:smallCaps w:val="0"/>
+                <w:noProof w:val="0"/>
+                <w:color w:val="000000" w:themeColor="text1" w:themeTint="FF" w:themeShade="FF"/>
+                <w:sz w:val="20"/>
+                <w:szCs w:val="20"/>
+                <w:lang w:val="en-US"/>
+              </w:rPr>
+            </w:pPr>
+            <w:r>
+              <w:rPr>
+                <w:rFonts w:ascii="Arial" w:hAnsi="Arial" w:eastAsia="Arial" w:cs="Arial"/>
+                <w:b w:val="1"/>
+                <w:bCs w:val="1"/>
+                <w:i w:val="0"/>
+                <w:iCs w:val="0"/>
+                <w:caps w:val="0"/>
+                <w:smallCaps w:val="0"/>
+                <w:noProof w:val="0"/>
+                <w:color w:val="000000" w:themeColor="text1" w:themeTint="FF" w:themeShade="FF"/>
+                <w:sz w:val="20"/>
+                <w:szCs w:val="20"/>
+                <w:lang w:val="en-US"/>
+              </w:rPr>
+              <w:t>IFLOW_Name:</w:t>
+            </w:r>
+          </w:p>
+          <w:p>
+            <w:pPr>
+              <w:pStyle w:val="TableText"/>
+              <w:spacing w:after="0"/>
+              <w:ind w:left="0" w:right="28"/>
+              <w:rPr>
+                <w:rFonts w:ascii="Arial" w:hAnsi="Arial" w:eastAsia="Arial" w:cs="Arial"/>
+                <w:b w:val="0"/>
+                <w:bCs w:val="0"/>
+                <w:i w:val="0"/>
+                <w:iCs w:val="0"/>
+                <w:caps w:val="0"/>
+                <w:smallCaps w:val="0"/>
+                <w:noProof w:val="0"/>
+                <w:color w:val="000000" w:themeColor="text1" w:themeTint="FF" w:themeShade="FF"/>
+                <w:sz w:val="20"/>
+                <w:szCs w:val="20"/>
+                <w:lang w:val="en-US"/>
+              </w:rPr>
+            </w:pPr>
+            <w:r>
+              <w:rPr>
+                <w:rFonts w:ascii="Arial" w:hAnsi="Arial" w:eastAsia="Arial" w:cs="Arial"/>
+                <w:b w:val="0"/>
+                <w:bCs w:val="0"/>
+                <w:i w:val="0"/>
+                <w:iCs w:val="0"/>
+                <w:caps w:val="0"/>
+                <w:smallCaps w:val="0"/>
+                <w:noProof w:val="0"/>
+                <w:color w:val="000000" w:themeColor="text1" w:themeTint="FF" w:themeShade="FF"/>
+                <w:sz w:val="20"/>
+                <w:szCs w:val="20"/>
+                <w:lang w:val="en-US"/>
+              </w:rPr>
+              <w:t>{PIPELINE_IFLOW_NAME}</w:t>
+            </w:r>
+          </w:p>
+          <w:p>
+            <w:pPr>
+              <w:pStyle w:val="TableText"/>
+              <w:spacing w:after="0"/>
+              <w:ind w:left="0" w:right="28"/>
+              <w:rPr>
+                <w:rFonts w:ascii="Arial" w:hAnsi="Arial" w:eastAsia="Arial" w:cs="Arial"/>
+                <w:b w:val="0"/>
+                <w:bCs w:val="0"/>
+                <w:i w:val="0"/>
+                <w:iCs w:val="0"/>
+                <w:caps w:val="0"/>
+                <w:smallCaps w:val="0"/>
+                <w:noProof w:val="0"/>
+                <w:color w:val="000000" w:themeColor="text1" w:themeTint="FF" w:themeShade="FF"/>
+                <w:sz w:val="20"/>
+                <w:szCs w:val="20"/>
+                <w:lang w:val="en-US"/>
+              </w:rPr>
+            </w:pPr>
+            <w:r>
+              <w:rPr>
+                <w:rFonts w:ascii="Arial" w:hAnsi="Arial" w:eastAsia="Arial" w:cs="Arial"/>
+                <w:b w:val="0"/>
+                <w:bCs w:val="0"/>
+                <w:i w:val="0"/>
+                <w:iCs w:val="0"/>
+                <w:caps w:val="0"/>
+                <w:smallCaps w:val="0"/>
+                <w:noProof w:val="0"/>
+                <w:color w:val="000000" w:themeColor="text1" w:themeTint="FF" w:themeShade="FF"/>
+                <w:sz w:val="20"/>
+                <w:szCs w:val="20"/>
+                <w:lang w:val="en-US"/>
+              </w:rPr>
+              <w:t>{IFLOW_NAME}</w:t>
+            </w:r>
+          </w:p>
+          <w:p>
+            <w:pPr>
+              <w:pStyle w:val="TableText"/>
+              <w:spacing w:after="0"/>
+              <w:ind w:left="0" w:right="28"/>
+              <w:rPr>
+                <w:rFonts w:ascii="Arial" w:hAnsi="Arial" w:eastAsia="Arial" w:cs="Arial"/>
+                <w:b w:val="0"/>
+                <w:bCs w:val="0"/>
+                <w:i w:val="0"/>
+                <w:iCs w:val="0"/>
+                <w:caps w:val="0"/>
+                <w:smallCaps w:val="0"/>
+                <w:noProof w:val="0"/>
+                <w:color w:val="000000" w:themeColor="text1" w:themeTint="FF" w:themeShade="FF"/>
+                <w:sz w:val="20"/>
+                <w:szCs w:val="20"/>
+                <w:lang w:val="en-US"/>
+              </w:rPr>
             </w:pPr>
           </w:p>
         </w:tc>

</xml_diff>

<commit_message>
Modifications done in Version 3, Ready to show Govind
</commit_message>
<xml_diff>
--- a/data/Input_UTD_Template/UTD_template.docx
+++ b/data/Input_UTD_Template/UTD_template.docx
@@ -213,7 +213,7 @@
           <w:szCs w:val="20"/>
           <w:lang w:val="en-GB"/>
         </w:rPr>
-        <w:t>IDD}</w:t>
+        <w:t>REGION}</w:t>
       </w:r>
       <w:r>
         <w:rPr>
@@ -237,7 +237,7 @@
           <w:szCs w:val="20"/>
           <w:lang w:val="en-GB"/>
         </w:rPr>
-        <w:t>{REGION}_</w:t>
+        <w:t>{#</w:t>
       </w:r>
       <w:r>
         <w:rPr>
@@ -249,7 +249,7 @@
           <w:szCs w:val="20"/>
           <w:lang w:val="en-GB"/>
         </w:rPr>
-        <w:t>{</w:t>
+        <w:t>IDD}</w:t>
       </w:r>
       <w:r>
         <w:rPr>
@@ -261,7 +261,7 @@
           <w:szCs w:val="20"/>
           <w:lang w:val="en-GB"/>
         </w:rPr>
-        <w:t>SENDER_INTERFACE_NAME</w:t>
+        <w:t>{</w:t>
       </w:r>
       <w:r>
         <w:rPr>
@@ -273,7 +273,293 @@
           <w:szCs w:val="20"/>
           <w:lang w:val="en-GB"/>
         </w:rPr>
+        <w:t>IDD}</w:t>
+      </w:r>
+      <w:r>
+        <w:rPr>
+          <w:rFonts w:ascii="Arial" w:hAnsi="Arial"/>
+          <w:i w:val="1"/>
+          <w:iCs w:val="1"/>
+          <w:color w:val="0000FF"/>
+          <w:sz w:val="20"/>
+          <w:szCs w:val="20"/>
+          <w:lang w:val="en-GB"/>
+        </w:rPr>
+        <w:t>_</w:t>
+      </w:r>
+      <w:r>
+        <w:rPr>
+          <w:rFonts w:ascii="Arial" w:hAnsi="Arial"/>
+          <w:i w:val="1"/>
+          <w:iCs w:val="1"/>
+          <w:color w:val="0000FF"/>
+          <w:sz w:val="20"/>
+          <w:szCs w:val="20"/>
+          <w:lang w:val="en-GB"/>
+        </w:rPr>
+        <w:t>{/</w:t>
+      </w:r>
+      <w:r>
+        <w:rPr>
+          <w:rFonts w:ascii="Arial" w:hAnsi="Arial"/>
+          <w:i w:val="1"/>
+          <w:iCs w:val="1"/>
+          <w:color w:val="0000FF"/>
+          <w:sz w:val="20"/>
+          <w:szCs w:val="20"/>
+          <w:lang w:val="en-GB"/>
+        </w:rPr>
+        <w:t>IDD}</w:t>
+      </w:r>
+      <w:r>
+        <w:rPr>
+          <w:rFonts w:ascii="Arial" w:hAnsi="Arial"/>
+          <w:i w:val="1"/>
+          <w:iCs w:val="1"/>
+          <w:color w:val="0000FF"/>
+          <w:sz w:val="20"/>
+          <w:szCs w:val="20"/>
+          <w:lang w:val="en-GB"/>
+        </w:rPr>
+        <w:t>{</w:t>
+      </w:r>
+      <w:r>
+        <w:rPr>
+          <w:rFonts w:ascii="Arial" w:hAnsi="Arial" w:eastAsia="Arial" w:cs="Arial"/>
+          <w:b w:val="0"/>
+          <w:bCs w:val="0"/>
+          <w:i w:val="1"/>
+          <w:iCs w:val="1"/>
+          <w:caps w:val="0"/>
+          <w:smallCaps w:val="0"/>
+          <w:noProof w:val="0"/>
+          <w:color w:val="0000FF"/>
+          <w:sz w:val="20"/>
+          <w:szCs w:val="20"/>
+          <w:lang w:val="en-GB"/>
+        </w:rPr>
+        <w:t>SOURCE</w:t>
+      </w:r>
+      <w:r>
+        <w:rPr>
+          <w:rFonts w:ascii="Arial" w:hAnsi="Arial" w:eastAsia="Arial" w:cs="Arial"/>
+          <w:b w:val="0"/>
+          <w:bCs w:val="0"/>
+          <w:i w:val="1"/>
+          <w:iCs w:val="1"/>
+          <w:caps w:val="0"/>
+          <w:smallCaps w:val="0"/>
+          <w:noProof w:val="0"/>
+          <w:color w:val="0000FF"/>
+          <w:sz w:val="20"/>
+          <w:szCs w:val="20"/>
+          <w:lang w:val="en-GB"/>
+        </w:rPr>
+        <w:t>_</w:t>
+      </w:r>
+      <w:r>
+        <w:rPr>
+          <w:rFonts w:ascii="Arial" w:hAnsi="Arial" w:eastAsia="Arial" w:cs="Arial"/>
+          <w:b w:val="0"/>
+          <w:bCs w:val="0"/>
+          <w:i w:val="1"/>
+          <w:iCs w:val="1"/>
+          <w:caps w:val="0"/>
+          <w:smallCaps w:val="0"/>
+          <w:noProof w:val="0"/>
+          <w:color w:val="0000FF"/>
+          <w:sz w:val="20"/>
+          <w:szCs w:val="20"/>
+          <w:lang w:val="en-GB"/>
+        </w:rPr>
+        <w:t>NAME</w:t>
+      </w:r>
+      <w:r>
+        <w:rPr>
+          <w:rFonts w:ascii="Arial" w:hAnsi="Arial" w:eastAsia="Arial" w:cs="Arial"/>
+          <w:b w:val="0"/>
+          <w:bCs w:val="0"/>
+          <w:i w:val="1"/>
+          <w:iCs w:val="1"/>
+          <w:caps w:val="0"/>
+          <w:smallCaps w:val="0"/>
+          <w:noProof w:val="0"/>
+          <w:color w:val="0000FF"/>
+          <w:sz w:val="20"/>
+          <w:szCs w:val="20"/>
+          <w:lang w:val="en-GB"/>
+        </w:rPr>
         <w:t>}</w:t>
+      </w:r>
+      <w:r>
+        <w:rPr>
+          <w:rFonts w:ascii="Arial" w:hAnsi="Arial" w:eastAsia="Arial" w:cs="Arial"/>
+          <w:b w:val="0"/>
+          <w:bCs w:val="0"/>
+          <w:i w:val="1"/>
+          <w:iCs w:val="1"/>
+          <w:caps w:val="0"/>
+          <w:smallCaps w:val="0"/>
+          <w:noProof w:val="0"/>
+          <w:color w:val="0000FF"/>
+          <w:sz w:val="20"/>
+          <w:szCs w:val="20"/>
+          <w:lang w:val="en-GB"/>
+        </w:rPr>
+        <w:t>_</w:t>
+      </w:r>
+      <w:r>
+        <w:rPr>
+          <w:rFonts w:ascii="Arial" w:hAnsi="Arial" w:eastAsia="Arial" w:cs="Arial"/>
+          <w:b w:val="0"/>
+          <w:bCs w:val="0"/>
+          <w:i w:val="1"/>
+          <w:iCs w:val="1"/>
+          <w:caps w:val="0"/>
+          <w:smallCaps w:val="0"/>
+          <w:noProof w:val="0"/>
+          <w:color w:val="0000FF"/>
+          <w:sz w:val="20"/>
+          <w:szCs w:val="20"/>
+          <w:lang w:val="en-GB"/>
+        </w:rPr>
+        <w:t>T</w:t>
+      </w:r>
+      <w:r>
+        <w:rPr>
+          <w:rFonts w:ascii="Arial" w:hAnsi="Arial" w:eastAsia="Arial" w:cs="Arial"/>
+          <w:b w:val="0"/>
+          <w:bCs w:val="0"/>
+          <w:i w:val="1"/>
+          <w:iCs w:val="1"/>
+          <w:caps w:val="0"/>
+          <w:smallCaps w:val="0"/>
+          <w:noProof w:val="0"/>
+          <w:color w:val="0000FF"/>
+          <w:sz w:val="20"/>
+          <w:szCs w:val="20"/>
+          <w:lang w:val="en-GB"/>
+        </w:rPr>
+        <w:t>o</w:t>
+      </w:r>
+      <w:r>
+        <w:rPr>
+          <w:rFonts w:ascii="Arial" w:hAnsi="Arial" w:eastAsia="Arial" w:cs="Arial"/>
+          <w:b w:val="0"/>
+          <w:bCs w:val="0"/>
+          <w:i w:val="1"/>
+          <w:iCs w:val="1"/>
+          <w:caps w:val="0"/>
+          <w:smallCaps w:val="0"/>
+          <w:noProof w:val="0"/>
+          <w:color w:val="0000FF"/>
+          <w:sz w:val="20"/>
+          <w:szCs w:val="20"/>
+          <w:lang w:val="en-GB"/>
+        </w:rPr>
+        <w:t>{</w:t>
+      </w:r>
+      <w:r>
+        <w:rPr>
+          <w:rFonts w:ascii="Arial" w:hAnsi="Arial" w:eastAsia="Arial" w:cs="Arial"/>
+          <w:b w:val="0"/>
+          <w:bCs w:val="0"/>
+          <w:i w:val="1"/>
+          <w:iCs w:val="1"/>
+          <w:caps w:val="0"/>
+          <w:smallCaps w:val="0"/>
+          <w:noProof w:val="0"/>
+          <w:color w:val="0000FF"/>
+          <w:sz w:val="20"/>
+          <w:szCs w:val="20"/>
+          <w:lang w:val="en-GB"/>
+        </w:rPr>
+        <w:t>#</w:t>
+      </w:r>
+      <w:r>
+        <w:rPr>
+          <w:rFonts w:ascii="Arial" w:hAnsi="Arial" w:eastAsia="Arial" w:cs="Arial"/>
+          <w:b w:val="0"/>
+          <w:bCs w:val="0"/>
+          <w:i w:val="1"/>
+          <w:iCs w:val="1"/>
+          <w:caps w:val="0"/>
+          <w:smallCaps w:val="0"/>
+          <w:noProof w:val="0"/>
+          <w:color w:val="0000FF"/>
+          <w:sz w:val="20"/>
+          <w:szCs w:val="20"/>
+          <w:lang w:val="en-GB"/>
+        </w:rPr>
+        <w:t>TARGET</w:t>
+      </w:r>
+      <w:r>
+        <w:rPr>
+          <w:rFonts w:ascii="Arial" w:hAnsi="Arial" w:eastAsia="Arial" w:cs="Arial"/>
+          <w:b w:val="0"/>
+          <w:bCs w:val="0"/>
+          <w:i w:val="1"/>
+          <w:iCs w:val="1"/>
+          <w:caps w:val="0"/>
+          <w:smallCaps w:val="0"/>
+          <w:noProof w:val="0"/>
+          <w:color w:val="0000FF"/>
+          <w:sz w:val="20"/>
+          <w:szCs w:val="20"/>
+          <w:lang w:val="en-GB"/>
+        </w:rPr>
+        <w:t>}_</w:t>
+      </w:r>
+      <w:r>
+        <w:rPr>
+          <w:rFonts w:ascii="Arial" w:hAnsi="Arial" w:eastAsia="Arial" w:cs="Arial"/>
+          <w:b w:val="0"/>
+          <w:bCs w:val="0"/>
+          <w:i w:val="1"/>
+          <w:iCs w:val="1"/>
+          <w:caps w:val="0"/>
+          <w:smallCaps w:val="0"/>
+          <w:noProof w:val="0"/>
+          <w:color w:val="0000FF"/>
+          <w:sz w:val="20"/>
+          <w:szCs w:val="20"/>
+          <w:lang w:val="en-GB"/>
+        </w:rPr>
+        <w:t>{TARGET}{</w:t>
+      </w:r>
+      <w:r>
+        <w:rPr>
+          <w:rFonts w:ascii="Arial" w:hAnsi="Arial" w:eastAsia="Arial" w:cs="Arial"/>
+          <w:b w:val="0"/>
+          <w:bCs w:val="0"/>
+          <w:i w:val="1"/>
+          <w:iCs w:val="1"/>
+          <w:caps w:val="0"/>
+          <w:smallCaps w:val="0"/>
+          <w:noProof w:val="0"/>
+          <w:color w:val="0000FF"/>
+          <w:sz w:val="20"/>
+          <w:szCs w:val="20"/>
+          <w:lang w:val="en-GB"/>
+        </w:rPr>
+        <w:t>/</w:t>
+      </w:r>
+      <w:r>
+        <w:rPr>
+          <w:rFonts w:ascii="Arial" w:hAnsi="Arial" w:eastAsia="Arial" w:cs="Arial"/>
+          <w:b w:val="0"/>
+          <w:bCs w:val="0"/>
+          <w:i w:val="1"/>
+          <w:iCs w:val="1"/>
+          <w:caps w:val="0"/>
+          <w:smallCaps w:val="0"/>
+          <w:noProof w:val="0"/>
+          <w:color w:val="0000FF"/>
+          <w:sz w:val="20"/>
+          <w:szCs w:val="20"/>
+          <w:lang w:val="en-GB"/>
+        </w:rPr>
+        <w:t>TARGET}</w:t>
       </w:r>
       <w:r>
         <w:rPr>
@@ -311,6 +597,7 @@
         <w:rPr>
           <w:color w:val="0000FF"/>
           <w:sz w:val="20"/>
+          <w:szCs w:val="20"/>
           <w:lang w:val="en-GB"/>
         </w:rPr>
       </w:pPr>
@@ -335,7 +622,6 @@
       <w:r>
         <w:rPr>
           <w:color w:val="0000FF"/>
-          <w:szCs w:val="24"/>
           <w:lang w:val="en-GB"/>
         </w:rPr>
         <w:t>{</w:t>
@@ -343,7 +629,13 @@
       <w:r>
         <w:rPr>
           <w:color w:val="0000FF"/>
-          <w:szCs w:val="24"/>
+          <w:lang w:val="en-GB"/>
+        </w:rPr>
+        <w:t>#</w:t>
+      </w:r>
+      <w:r>
+        <w:rPr>
+          <w:color w:val="0000FF"/>
           <w:lang w:val="en-GB"/>
         </w:rPr>
         <w:t>RESOURCE</w:t>
@@ -351,18 +643,41 @@
       <w:r>
         <w:rPr>
           <w:color w:val="0000FF"/>
-          <w:szCs w:val="24"/>
-          <w:lang w:val="en-GB"/>
-        </w:rPr>
-        <w:t>_NAME</w:t>
+          <w:lang w:val="en-GB"/>
+        </w:rPr>
+        <w:t>}</w:t>
       </w:r>
       <w:r>
         <w:rPr>
           <w:color w:val="0000FF"/>
-          <w:szCs w:val="24"/>
+          <w:lang w:val="en-GB"/>
+        </w:rPr>
+        <w:t>{RESOURCE</w:t>
+      </w:r>
+      <w:r>
+        <w:rPr>
+          <w:color w:val="0000FF"/>
           <w:lang w:val="en-GB"/>
         </w:rPr>
         <w:t>}</w:t>
+      </w:r>
+    </w:p>
+    <w:p>
+      <w:pPr>
+        <w:pStyle w:val="Subtitle"/>
+        <w:rPr>
+          <w:color w:val="0000FF"/>
+          <w:sz w:val="20"/>
+          <w:szCs w:val="20"/>
+          <w:lang w:val="en-GB"/>
+        </w:rPr>
+      </w:pPr>
+      <w:r>
+        <w:rPr>
+          <w:color w:val="0000FF"/>
+          <w:lang w:val="en-GB"/>
+        </w:rPr>
+        <w:t>{/RESOURCE}</w:t>
       </w:r>
     </w:p>
     <w:p>
@@ -526,6 +841,7 @@
         <w:tc>
           <w:tcPr>
             <w:tcW w:w="2368" w:type="dxa"/>
+            <w:tcMar/>
           </w:tcPr>
           <w:p>
             <w:pPr>
@@ -545,6 +861,7 @@
         <w:tc>
           <w:tcPr>
             <w:tcW w:w="1800" w:type="dxa"/>
+            <w:tcMar/>
           </w:tcPr>
           <w:p>
             <w:pPr>
@@ -564,6 +881,7 @@
         <w:tc>
           <w:tcPr>
             <w:tcW w:w="5400" w:type="dxa"/>
+            <w:tcMar/>
           </w:tcPr>
           <w:p>
             <w:pPr>
@@ -579,6 +897,7 @@
         <w:tc>
           <w:tcPr>
             <w:tcW w:w="2368" w:type="dxa"/>
+            <w:tcMar/>
           </w:tcPr>
           <w:p>
             <w:pPr>
@@ -600,58 +919,80 @@
         <w:tc>
           <w:tcPr>
             <w:tcW w:w="1800" w:type="dxa"/>
+            <w:tcMar/>
           </w:tcPr>
           <w:p>
             <w:pPr>
               <w:pStyle w:val="TableText"/>
-              <w:rPr>
-                <w:i/>
-                <w:iCs/>
-                <w:color w:val="000000" w:themeColor="text1"/>
-                <w:lang w:val="en-GB"/>
-              </w:rPr>
-            </w:pPr>
-            <w:r>
-              <w:rPr>
-                <w:i/>
-                <w:iCs/>
-                <w:color w:val="000000" w:themeColor="text1"/>
-                <w:lang w:val="en-GB"/>
-              </w:rPr>
-              <w:t>{</w:t>
-            </w:r>
-            <w:r>
               <w:rPr>
                 <w:rFonts w:ascii="Helvetica" w:hAnsi="Helvetica" w:eastAsia="Helvetica" w:cs="Helvetica"/>
                 <w:sz w:val="18"/>
                 <w:szCs w:val="18"/>
-                <w:lang w:val="en-GB"/>
-              </w:rPr>
-              <w:t>RESOURCE</w:t>
-            </w:r>
-            <w:r>
+                <w:lang w:val="en-US"/>
+              </w:rPr>
+            </w:pPr>
+            <w:r>
+              <w:rPr>
+                <w:i w:val="1"/>
+                <w:iCs w:val="1"/>
+                <w:color w:val="000000" w:themeColor="text1" w:themeTint="FF" w:themeShade="FF"/>
+                <w:lang w:val="en-US"/>
+              </w:rPr>
+              <w:t>{#RESOURCE</w:t>
+            </w:r>
+            <w:r>
+              <w:rPr>
+                <w:i w:val="1"/>
+                <w:iCs w:val="1"/>
+                <w:color w:val="000000" w:themeColor="text1" w:themeTint="FF" w:themeShade="FF"/>
+                <w:lang w:val="en-US"/>
+              </w:rPr>
+              <w:t>}</w:t>
+            </w:r>
+            <w:r>
+              <w:rPr>
+                <w:i w:val="1"/>
+                <w:iCs w:val="1"/>
+                <w:color w:val="000000" w:themeColor="text1" w:themeTint="FF" w:themeShade="FF"/>
+                <w:lang w:val="en-US"/>
+              </w:rPr>
+              <w:t>{</w:t>
+            </w:r>
+            <w:r>
+              <w:rPr>
+                <w:i w:val="1"/>
+                <w:iCs w:val="1"/>
+                <w:color w:val="000000" w:themeColor="text1" w:themeTint="FF" w:themeShade="FF"/>
+                <w:lang w:val="en-US"/>
+              </w:rPr>
+              <w:t>RESOURCE}</w:t>
+            </w:r>
+          </w:p>
+          <w:p>
+            <w:pPr>
+              <w:pStyle w:val="TableText"/>
               <w:rPr>
                 <w:rFonts w:ascii="Helvetica" w:hAnsi="Helvetica" w:eastAsia="Helvetica" w:cs="Helvetica"/>
                 <w:sz w:val="18"/>
                 <w:szCs w:val="18"/>
                 <w:lang w:val="en-GB"/>
               </w:rPr>
-              <w:t>_NAME</w:t>
-            </w:r>
-            <w:r>
-              <w:rPr>
-                <w:i/>
-                <w:iCs/>
-                <w:color w:val="000000" w:themeColor="text1"/>
-                <w:lang w:val="en-GB"/>
-              </w:rPr>
-              <w:t>}</w:t>
+            </w:pPr>
+            <w:r>
+              <w:rPr>
+                <w:i w:val="1"/>
+                <w:iCs w:val="1"/>
+                <w:color w:val="000000" w:themeColor="text1" w:themeTint="FF" w:themeShade="FF"/>
+                <w:lang w:val="en-GB"/>
+              </w:rPr>
+              <w:t>{/RESOURCE}</w:t>
             </w:r>
           </w:p>
         </w:tc>
         <w:tc>
           <w:tcPr>
             <w:tcW w:w="5400" w:type="dxa"/>
+            <w:tcMar/>
           </w:tcPr>
           <w:p>
             <w:pPr>
@@ -670,6 +1011,7 @@
         <w:tc>
           <w:tcPr>
             <w:tcW w:w="2368" w:type="dxa"/>
+            <w:tcMar/>
           </w:tcPr>
           <w:p>
             <w:pPr>
@@ -685,6 +1027,7 @@
         <w:tc>
           <w:tcPr>
             <w:tcW w:w="1800" w:type="dxa"/>
+            <w:tcMar/>
           </w:tcPr>
           <w:p>
             <w:pPr>
@@ -700,6 +1043,7 @@
         <w:tc>
           <w:tcPr>
             <w:tcW w:w="5400" w:type="dxa"/>
+            <w:tcMar/>
           </w:tcPr>
           <w:p>
             <w:pPr>
@@ -782,6 +1126,7 @@
         <w:tc>
           <w:tcPr>
             <w:tcW w:w="964" w:type="dxa"/>
+            <w:tcMar/>
           </w:tcPr>
           <w:p>
             <w:pPr>
@@ -804,6 +1149,7 @@
         <w:tc>
           <w:tcPr>
             <w:tcW w:w="1224" w:type="dxa"/>
+            <w:tcMar/>
           </w:tcPr>
           <w:p>
             <w:pPr>
@@ -825,6 +1171,7 @@
         <w:tc>
           <w:tcPr>
             <w:tcW w:w="5094" w:type="dxa"/>
+            <w:tcMar/>
           </w:tcPr>
           <w:p>
             <w:pPr>
@@ -846,6 +1193,7 @@
         <w:tc>
           <w:tcPr>
             <w:tcW w:w="2286" w:type="dxa"/>
+            <w:tcMar/>
           </w:tcPr>
           <w:p>
             <w:pPr>
@@ -867,6 +1215,7 @@
         <w:tc>
           <w:tcPr>
             <w:tcW w:w="964" w:type="dxa"/>
+            <w:tcMar/>
           </w:tcPr>
           <w:p>
             <w:pPr>
@@ -886,6 +1235,7 @@
         <w:tc>
           <w:tcPr>
             <w:tcW w:w="1224" w:type="dxa"/>
+            <w:tcMar/>
           </w:tcPr>
           <w:p>
             <w:pPr>
@@ -911,6 +1261,7 @@
         <w:tc>
           <w:tcPr>
             <w:tcW w:w="5094" w:type="dxa"/>
+            <w:tcMar/>
           </w:tcPr>
           <w:p>
             <w:pPr>
@@ -931,44 +1282,105 @@
         <w:tc>
           <w:tcPr>
             <w:tcW w:w="2286" w:type="dxa"/>
+            <w:tcMar/>
           </w:tcPr>
           <w:p>
             <w:pPr>
               <w:pStyle w:val="TableText"/>
               <w:ind w:left="0"/>
               <w:rPr>
-                <w:i/>
-                <w:iCs/>
+                <w:i w:val="1"/>
+                <w:iCs w:val="1"/>
+                <w:color w:val="000000" w:themeColor="text1" w:themeTint="FF" w:themeShade="FF"/>
+                <w:lang w:val="en-GB"/>
+              </w:rPr>
+            </w:pPr>
+            <w:r>
+              <w:rPr>
+                <w:i w:val="1"/>
+                <w:iCs w:val="1"/>
+                <w:color w:val="000000" w:themeColor="text1" w:themeTint="FF" w:themeShade="FF"/>
+                <w:lang w:val="en-GB"/>
+              </w:rPr>
+              <w:t>{</w:t>
+            </w:r>
+            <w:r>
+              <w:rPr>
+                <w:i w:val="1"/>
+                <w:iCs w:val="1"/>
+                <w:color w:val="000000" w:themeColor="text1" w:themeTint="FF" w:themeShade="FF"/>
+                <w:lang w:val="en-GB"/>
+              </w:rPr>
+              <w:t>#</w:t>
+            </w:r>
+            <w:r>
+              <w:rPr>
+                <w:i w:val="1"/>
+                <w:iCs w:val="1"/>
+                <w:color w:val="000000" w:themeColor="text1" w:themeTint="FF" w:themeShade="FF"/>
+                <w:lang w:val="en-GB"/>
+              </w:rPr>
+              <w:t>RESOURCE}</w:t>
+            </w:r>
+          </w:p>
+          <w:p>
+            <w:pPr>
+              <w:pStyle w:val="TableText"/>
+              <w:ind w:left="0"/>
+              <w:rPr>
+                <w:i w:val="1"/>
+                <w:iCs w:val="1"/>
+                <w:color w:val="000000" w:themeColor="text1" w:themeTint="FF" w:themeShade="FF"/>
+                <w:lang w:val="en-GB"/>
+              </w:rPr>
+            </w:pPr>
+            <w:r>
+              <w:rPr>
+                <w:i w:val="1"/>
+                <w:iCs w:val="1"/>
+                <w:color w:val="000000" w:themeColor="text1" w:themeTint="FF" w:themeShade="FF"/>
+                <w:lang w:val="en-GB"/>
+              </w:rPr>
+              <w:t>{RESOURC</w:t>
+            </w:r>
+            <w:r>
+              <w:rPr>
+                <w:i w:val="1"/>
+                <w:iCs w:val="1"/>
+                <w:color w:val="000000" w:themeColor="text1" w:themeTint="FF" w:themeShade="FF"/>
+                <w:lang w:val="en-GB"/>
+              </w:rPr>
+              <w:t>E</w:t>
+            </w:r>
+            <w:r>
+              <w:rPr>
+                <w:i w:val="1"/>
+                <w:iCs w:val="1"/>
+                <w:color w:val="000000" w:themeColor="text1" w:themeTint="FF" w:themeShade="FF"/>
+                <w:lang w:val="en-GB"/>
+              </w:rPr>
+              <w:t>}</w:t>
+            </w:r>
+          </w:p>
+          <w:p>
+            <w:pPr>
+              <w:pStyle w:val="TableText"/>
+              <w:ind w:left="0"/>
+              <w:rPr>
+                <w:i w:val="1"/>
+                <w:iCs w:val="1"/>
                 <w:color w:val="000000" w:themeColor="text1"/>
                 <w:lang w:val="en-GB"/>
               </w:rPr>
             </w:pPr>
             <w:r>
               <w:rPr>
-                <w:i/>
-                <w:iCs/>
-                <w:color w:val="000000" w:themeColor="text1"/>
-                <w:lang w:val="en-GB"/>
-              </w:rPr>
-              <w:t>{RESOURCE</w:t>
-            </w:r>
-            <w:r>
-              <w:rPr>
-                <w:i/>
-                <w:iCs/>
-                <w:color w:val="000000" w:themeColor="text1"/>
-                <w:lang w:val="en-GB"/>
-              </w:rPr>
-              <w:t>_NAME</w:t>
-            </w:r>
-            <w:r>
-              <w:rPr>
-                <w:i/>
-                <w:iCs/>
-                <w:color w:val="000000" w:themeColor="text1"/>
-                <w:lang w:val="en-GB"/>
-              </w:rPr>
-              <w:t>}</w:t>
+                <w:i w:val="1"/>
+                <w:iCs w:val="1"/>
+                <w:color w:val="000000" w:themeColor="text1" w:themeTint="FF" w:themeShade="FF"/>
+                <w:lang w:val="en-GB"/>
+              </w:rPr>
+              <w:t>{/RESOURCE}</w:t>
             </w:r>
           </w:p>
         </w:tc>
@@ -977,6 +1389,7 @@
         <w:tc>
           <w:tcPr>
             <w:tcW w:w="964" w:type="dxa"/>
+            <w:tcMar/>
           </w:tcPr>
           <w:p>
             <w:pPr>
@@ -996,6 +1409,7 @@
         <w:tc>
           <w:tcPr>
             <w:tcW w:w="1224" w:type="dxa"/>
+            <w:tcMar/>
           </w:tcPr>
           <w:p>
             <w:pPr>
@@ -1033,6 +1447,7 @@
         <w:tc>
           <w:tcPr>
             <w:tcW w:w="5094" w:type="dxa"/>
+            <w:tcMar/>
           </w:tcPr>
           <w:p>
             <w:pPr>
@@ -1054,41 +1469,33 @@
         <w:tc>
           <w:tcPr>
             <w:tcW w:w="2286" w:type="dxa"/>
+            <w:tcMar/>
           </w:tcPr>
           <w:p>
             <w:pPr>
               <w:pStyle w:val="TableText"/>
               <w:ind w:left="0"/>
               <w:rPr>
-                <w:i/>
-                <w:iCs/>
+                <w:i w:val="1"/>
+                <w:iCs w:val="1"/>
                 <w:color w:val="000000" w:themeColor="text1"/>
                 <w:lang w:val="en-GB"/>
               </w:rPr>
             </w:pPr>
             <w:r>
               <w:rPr>
-                <w:i/>
-                <w:iCs/>
-                <w:color w:val="000000" w:themeColor="text1"/>
+                <w:i w:val="1"/>
+                <w:iCs w:val="1"/>
+                <w:color w:val="000000" w:themeColor="text1" w:themeTint="FF" w:themeShade="FF"/>
                 <w:lang w:val="en-GB"/>
               </w:rPr>
               <w:t>{REVIEWER</w:t>
             </w:r>
             <w:r>
               <w:rPr>
-                <w:i/>
-                <w:iCs/>
-                <w:color w:val="000000" w:themeColor="text1"/>
-                <w:lang w:val="en-GB"/>
-              </w:rPr>
-              <w:t>_NAME</w:t>
-            </w:r>
-            <w:r>
-              <w:rPr>
-                <w:i/>
-                <w:iCs/>
-                <w:color w:val="000000" w:themeColor="text1"/>
+                <w:i w:val="1"/>
+                <w:iCs w:val="1"/>
+                <w:color w:val="000000" w:themeColor="text1" w:themeTint="FF" w:themeShade="FF"/>
                 <w:lang w:val="en-GB"/>
               </w:rPr>
               <w:t>}</w:t>
@@ -3072,7 +3479,7 @@
                 <w:rFonts w:ascii="Arial" w:hAnsi="Arial"/>
                 <w:i w:val="1"/>
                 <w:iCs w:val="1"/>
-                <w:color w:val="000000" w:themeColor="text1"/>
+                <w:color w:val="000000" w:themeColor="text1" w:themeTint="FF" w:themeShade="FF"/>
                 <w:sz w:val="20"/>
                 <w:szCs w:val="20"/>
               </w:rPr>
@@ -3086,7 +3493,7 @@
                 <w:sz w:val="20"/>
                 <w:szCs w:val="20"/>
               </w:rPr>
-              <w:t>{SENDER_ADAPTER}</w:t>
+              <w:t>{#RECEIVER_</w:t>
             </w:r>
             <w:r>
               <w:rPr>
@@ -3097,7 +3504,7 @@
                 <w:sz w:val="20"/>
                 <w:szCs w:val="20"/>
               </w:rPr>
-              <w:t xml:space="preserve"> to</w:t>
+              <w:t>ADAPTER}</w:t>
             </w:r>
             <w:r>
               <w:rPr>
@@ -3107,8 +3514,9 @@
                 <w:color w:val="000000" w:themeColor="text1" w:themeTint="FF" w:themeShade="FF"/>
                 <w:sz w:val="20"/>
                 <w:szCs w:val="20"/>
-              </w:rPr>
-              <w:t xml:space="preserve"> </w:t>
+                <w:lang w:val="en-GB"/>
+              </w:rPr>
+              <w:t>{SENDER_</w:t>
             </w:r>
             <w:r>
               <w:rPr>
@@ -3118,8 +3526,9 @@
                 <w:color w:val="000000" w:themeColor="text1" w:themeTint="FF" w:themeShade="FF"/>
                 <w:sz w:val="20"/>
                 <w:szCs w:val="20"/>
-              </w:rPr>
-              <w:t>{RECEIVER_ADAPTER</w:t>
+                <w:lang w:val="en-GB"/>
+              </w:rPr>
+              <w:t>ADAPTER}</w:t>
             </w:r>
             <w:r>
               <w:rPr>
@@ -3129,8 +3538,77 @@
                 <w:color w:val="000000" w:themeColor="text1" w:themeTint="FF" w:themeShade="FF"/>
                 <w:sz w:val="20"/>
                 <w:szCs w:val="20"/>
+                <w:lang w:val="en-GB"/>
+              </w:rPr>
+              <w:t xml:space="preserve"> </w:t>
+            </w:r>
+            <w:r>
+              <w:rPr>
+                <w:rFonts w:ascii="Arial" w:hAnsi="Arial"/>
+                <w:i w:val="1"/>
+                <w:iCs w:val="1"/>
+                <w:color w:val="000000" w:themeColor="text1" w:themeTint="FF" w:themeShade="FF"/>
+                <w:sz w:val="20"/>
+                <w:szCs w:val="20"/>
+              </w:rPr>
+              <w:t>to</w:t>
+            </w:r>
+            <w:r>
+              <w:rPr>
+                <w:rFonts w:ascii="Arial" w:hAnsi="Arial"/>
+                <w:i w:val="1"/>
+                <w:iCs w:val="1"/>
+                <w:color w:val="000000" w:themeColor="text1" w:themeTint="FF" w:themeShade="FF"/>
+                <w:sz w:val="20"/>
+                <w:szCs w:val="20"/>
+              </w:rPr>
+              <w:t xml:space="preserve"> </w:t>
+            </w:r>
+            <w:r>
+              <w:rPr>
+                <w:rFonts w:ascii="Arial" w:hAnsi="Arial"/>
+                <w:i w:val="1"/>
+                <w:iCs w:val="1"/>
+                <w:color w:val="000000" w:themeColor="text1" w:themeTint="FF" w:themeShade="FF"/>
+                <w:sz w:val="20"/>
+                <w:szCs w:val="20"/>
+              </w:rPr>
+              <w:t>{RECEIVER_ADAPTER</w:t>
+            </w:r>
+            <w:r>
+              <w:rPr>
+                <w:rFonts w:ascii="Arial" w:hAnsi="Arial"/>
+                <w:i w:val="1"/>
+                <w:iCs w:val="1"/>
+                <w:color w:val="000000" w:themeColor="text1" w:themeTint="FF" w:themeShade="FF"/>
+                <w:sz w:val="20"/>
+                <w:szCs w:val="20"/>
               </w:rPr>
               <w:t>}</w:t>
+            </w:r>
+          </w:p>
+          <w:p>
+            <w:pPr>
+              <w:jc w:val="center"/>
+              <w:rPr>
+                <w:rFonts w:ascii="Arial" w:hAnsi="Arial"/>
+                <w:i w:val="1"/>
+                <w:iCs w:val="1"/>
+                <w:color w:val="000000" w:themeColor="text1"/>
+                <w:sz w:val="20"/>
+                <w:szCs w:val="20"/>
+              </w:rPr>
+            </w:pPr>
+            <w:r>
+              <w:rPr>
+                <w:rFonts w:ascii="Arial" w:hAnsi="Arial"/>
+                <w:i w:val="1"/>
+                <w:iCs w:val="1"/>
+                <w:color w:val="000000" w:themeColor="text1" w:themeTint="FF" w:themeShade="FF"/>
+                <w:sz w:val="20"/>
+                <w:szCs w:val="20"/>
+              </w:rPr>
+              <w:t>{/RECEIVER_ADAPTER}</w:t>
             </w:r>
           </w:p>
         </w:tc>
@@ -3237,12 +3715,15 @@
               <w:ind w:left="0"/>
             </w:pPr>
             <w:r>
+              <w:rPr/>
               <w:t>{</w:t>
             </w:r>
             <w:r>
+              <w:rPr/>
               <w:t>IFLOW_OVERVIEW</w:t>
             </w:r>
             <w:r>
+              <w:rPr/>
               <w:t>}</w:t>
             </w:r>
           </w:p>
@@ -3255,271 +3736,139 @@
           <w:p>
             <w:pPr>
               <w:pStyle w:val="TableText"/>
-              <w:spacing w:after="0"/>
-              <w:ind w:left="0" w:right="28"/>
-              <w:rPr>
-                <w:rFonts w:ascii="Arial" w:hAnsi="Arial" w:eastAsia="Arial" w:cs="Arial"/>
+              <w:ind w:left="0"/>
+              <w:rPr>
                 <w:b w:val="0"/>
                 <w:bCs w:val="0"/>
-                <w:i w:val="0"/>
-                <w:iCs w:val="0"/>
-                <w:caps w:val="0"/>
-                <w:smallCaps w:val="0"/>
-                <w:noProof w:val="0"/>
-                <w:color w:val="000000" w:themeColor="text1" w:themeTint="FF" w:themeShade="FF"/>
-                <w:sz w:val="20"/>
-                <w:szCs w:val="20"/>
-                <w:lang w:val="en-US"/>
-              </w:rPr>
-            </w:pPr>
-            <w:r>
-              <w:rPr>
-                <w:rFonts w:ascii="Arial" w:hAnsi="Arial" w:eastAsia="Arial" w:cs="Arial"/>
+              </w:rPr>
+            </w:pPr>
+            <w:r>
+              <w:rPr>
                 <w:b w:val="1"/>
                 <w:bCs w:val="1"/>
-                <w:i w:val="0"/>
-                <w:iCs w:val="0"/>
-                <w:caps w:val="0"/>
-                <w:smallCaps w:val="0"/>
-                <w:noProof w:val="0"/>
-                <w:color w:val="000000" w:themeColor="text1" w:themeTint="FF" w:themeShade="FF"/>
-                <w:sz w:val="20"/>
-                <w:szCs w:val="20"/>
-                <w:lang w:val="en-US"/>
               </w:rPr>
               <w:t>Package Name:</w:t>
             </w:r>
-          </w:p>
-          <w:p>
-            <w:pPr>
-              <w:pStyle w:val="TableText"/>
-              <w:spacing w:after="0"/>
-              <w:ind w:left="0" w:right="28"/>
-              <w:rPr>
-                <w:rFonts w:ascii="Arial" w:hAnsi="Arial" w:eastAsia="Arial" w:cs="Arial"/>
+            <w:r>
+              <w:rPr>
                 <w:b w:val="0"/>
                 <w:bCs w:val="0"/>
-                <w:i w:val="0"/>
-                <w:iCs w:val="0"/>
-                <w:caps w:val="0"/>
-                <w:smallCaps w:val="0"/>
-                <w:noProof w:val="0"/>
-                <w:color w:val="000000" w:themeColor="text1" w:themeTint="FF" w:themeShade="FF"/>
-                <w:sz w:val="20"/>
-                <w:szCs w:val="20"/>
-                <w:lang w:val="en-US"/>
-              </w:rPr>
-            </w:pPr>
-            <w:r>
-              <w:rPr>
-                <w:rFonts w:ascii="Arial" w:hAnsi="Arial" w:eastAsia="Arial" w:cs="Arial"/>
+              </w:rPr>
+              <w:t>{PIPELINE_PACKAGE</w:t>
+            </w:r>
+            <w:r>
+              <w:rPr>
                 <w:b w:val="0"/>
                 <w:bCs w:val="0"/>
-                <w:i w:val="0"/>
-                <w:iCs w:val="0"/>
-                <w:caps w:val="0"/>
-                <w:smallCaps w:val="0"/>
-                <w:noProof w:val="0"/>
-                <w:color w:val="000000" w:themeColor="text1" w:themeTint="FF" w:themeShade="FF"/>
-                <w:sz w:val="20"/>
-                <w:szCs w:val="20"/>
-                <w:lang w:val="en-US"/>
-              </w:rPr>
-              <w:t>{PIPELINE_PACKAGE_NAME}</w:t>
-            </w:r>
-          </w:p>
-          <w:p>
-            <w:pPr>
-              <w:pStyle w:val="TableText"/>
-              <w:spacing w:after="0"/>
-              <w:ind w:left="0" w:right="28"/>
-              <w:rPr>
-                <w:rFonts w:ascii="Arial" w:hAnsi="Arial" w:eastAsia="Arial" w:cs="Arial"/>
+              </w:rPr>
+              <w:t>}</w:t>
+            </w:r>
+          </w:p>
+          <w:p>
+            <w:pPr>
+              <w:pStyle w:val="TableText"/>
+              <w:ind w:left="0"/>
+            </w:pPr>
+            <w:r>
+              <w:rPr/>
+              <w:t>{</w:t>
+            </w:r>
+            <w:r>
+              <w:rPr/>
+              <w:t>#PACKAGE}</w:t>
+            </w:r>
+            <w:r>
+              <w:rPr/>
+              <w:t>{PACKAGE}</w:t>
+            </w:r>
+          </w:p>
+          <w:p>
+            <w:pPr>
+              <w:pStyle w:val="TableText"/>
+              <w:ind w:left="0"/>
+            </w:pPr>
+            <w:r>
+              <w:rPr/>
+              <w:t>{/PACKAGE}</w:t>
+            </w:r>
+          </w:p>
+          <w:p>
+            <w:pPr>
+              <w:pStyle w:val="TableText"/>
+              <w:ind w:left="0"/>
+            </w:pPr>
+          </w:p>
+          <w:p>
+            <w:pPr>
+              <w:pStyle w:val="TableText"/>
+              <w:ind w:left="0"/>
+              <w:rPr>
                 <w:b w:val="0"/>
                 <w:bCs w:val="0"/>
-                <w:i w:val="0"/>
-                <w:iCs w:val="0"/>
-                <w:caps w:val="0"/>
-                <w:smallCaps w:val="0"/>
-                <w:noProof w:val="0"/>
-                <w:color w:val="000000" w:themeColor="text1" w:themeTint="FF" w:themeShade="FF"/>
-                <w:sz w:val="20"/>
-                <w:szCs w:val="20"/>
-                <w:lang w:val="en-US"/>
-              </w:rPr>
-            </w:pPr>
-            <w:r>
-              <w:rPr>
-                <w:rFonts w:ascii="Arial" w:hAnsi="Arial" w:eastAsia="Arial" w:cs="Arial"/>
+              </w:rPr>
+            </w:pPr>
+            <w:r>
+              <w:rPr>
+                <w:b w:val="1"/>
+                <w:bCs w:val="1"/>
+              </w:rPr>
+              <w:t>IFLOW_Name</w:t>
+            </w:r>
+            <w:r>
+              <w:rPr>
+                <w:b w:val="1"/>
+                <w:bCs w:val="1"/>
+              </w:rPr>
+              <w:t>:</w:t>
+            </w:r>
+            <w:r>
+              <w:rPr>
                 <w:b w:val="0"/>
                 <w:bCs w:val="0"/>
-                <w:i w:val="0"/>
-                <w:iCs w:val="0"/>
-                <w:caps w:val="0"/>
-                <w:smallCaps w:val="0"/>
-                <w:noProof w:val="0"/>
-                <w:color w:val="000000" w:themeColor="text1" w:themeTint="FF" w:themeShade="FF"/>
-                <w:sz w:val="20"/>
-                <w:szCs w:val="20"/>
-                <w:lang w:val="en-US"/>
-              </w:rPr>
-              <w:t>{PACKAGE_NAME}</w:t>
-            </w:r>
-          </w:p>
-          <w:p>
-            <w:pPr>
-              <w:pStyle w:val="TableText"/>
-              <w:spacing w:after="0"/>
-              <w:ind w:left="0" w:right="28"/>
-              <w:rPr>
-                <w:rFonts w:ascii="Arial" w:hAnsi="Arial" w:eastAsia="Arial" w:cs="Arial"/>
-                <w:b w:val="0"/>
-                <w:bCs w:val="0"/>
-                <w:i w:val="0"/>
-                <w:iCs w:val="0"/>
-                <w:caps w:val="0"/>
-                <w:smallCaps w:val="0"/>
-                <w:noProof w:val="0"/>
-                <w:color w:val="000000" w:themeColor="text1" w:themeTint="FF" w:themeShade="FF"/>
-                <w:sz w:val="20"/>
-                <w:szCs w:val="20"/>
-                <w:lang w:val="en-US"/>
-              </w:rPr>
-            </w:pPr>
-          </w:p>
-          <w:p>
-            <w:pPr>
-              <w:pStyle w:val="TableText"/>
-              <w:spacing w:after="0"/>
-              <w:ind w:left="0" w:right="28"/>
-              <w:rPr>
-                <w:rFonts w:ascii="Arial" w:hAnsi="Arial" w:eastAsia="Arial" w:cs="Arial"/>
-                <w:b w:val="0"/>
-                <w:bCs w:val="0"/>
-                <w:i w:val="0"/>
-                <w:iCs w:val="0"/>
-                <w:caps w:val="0"/>
-                <w:smallCaps w:val="0"/>
-                <w:noProof w:val="0"/>
-                <w:color w:val="000000" w:themeColor="text1" w:themeTint="FF" w:themeShade="FF"/>
-                <w:sz w:val="20"/>
-                <w:szCs w:val="20"/>
-                <w:lang w:val="en-US"/>
-              </w:rPr>
-            </w:pPr>
-            <w:r>
-              <w:rPr>
-                <w:rFonts w:ascii="Arial" w:hAnsi="Arial" w:eastAsia="Arial" w:cs="Arial"/>
-                <w:b w:val="1"/>
-                <w:bCs w:val="1"/>
-                <w:i w:val="0"/>
-                <w:iCs w:val="0"/>
-                <w:caps w:val="0"/>
-                <w:smallCaps w:val="0"/>
-                <w:noProof w:val="0"/>
-                <w:color w:val="000000" w:themeColor="text1" w:themeTint="FF" w:themeShade="FF"/>
-                <w:sz w:val="20"/>
-                <w:szCs w:val="20"/>
-                <w:lang w:val="en-US"/>
-              </w:rPr>
-              <w:t>IFLOW_Name:</w:t>
-            </w:r>
-          </w:p>
-          <w:p>
-            <w:pPr>
-              <w:pStyle w:val="TableText"/>
-              <w:spacing w:after="0"/>
-              <w:ind w:left="0" w:right="28"/>
-              <w:rPr>
-                <w:rFonts w:ascii="Arial" w:hAnsi="Arial" w:eastAsia="Arial" w:cs="Arial"/>
-                <w:b w:val="0"/>
-                <w:bCs w:val="0"/>
-                <w:i w:val="0"/>
-                <w:iCs w:val="0"/>
-                <w:caps w:val="0"/>
-                <w:smallCaps w:val="0"/>
-                <w:noProof w:val="0"/>
-                <w:color w:val="000000" w:themeColor="text1" w:themeTint="FF" w:themeShade="FF"/>
-                <w:sz w:val="20"/>
-                <w:szCs w:val="20"/>
-                <w:lang w:val="en-US"/>
-              </w:rPr>
-            </w:pPr>
-            <w:r>
-              <w:rPr>
-                <w:rFonts w:ascii="Arial" w:hAnsi="Arial" w:eastAsia="Arial" w:cs="Arial"/>
-                <w:b w:val="0"/>
-                <w:bCs w:val="0"/>
-                <w:i w:val="0"/>
-                <w:iCs w:val="0"/>
-                <w:caps w:val="0"/>
-                <w:smallCaps w:val="0"/>
-                <w:noProof w:val="0"/>
-                <w:color w:val="000000" w:themeColor="text1" w:themeTint="FF" w:themeShade="FF"/>
-                <w:sz w:val="20"/>
-                <w:szCs w:val="20"/>
-                <w:lang w:val="en-US"/>
-              </w:rPr>
-              <w:t>{PIPELINE_IFLOW_NAME}</w:t>
-            </w:r>
-          </w:p>
-          <w:p>
-            <w:pPr>
-              <w:pStyle w:val="TableText"/>
-              <w:spacing w:after="0"/>
-              <w:ind w:left="0" w:right="28"/>
-              <w:rPr>
-                <w:rFonts w:ascii="Arial" w:hAnsi="Arial" w:eastAsia="Arial" w:cs="Arial"/>
-                <w:b w:val="0"/>
-                <w:bCs w:val="0"/>
-                <w:i w:val="0"/>
-                <w:iCs w:val="0"/>
-                <w:caps w:val="0"/>
-                <w:smallCaps w:val="0"/>
-                <w:noProof w:val="0"/>
-                <w:color w:val="000000" w:themeColor="text1" w:themeTint="FF" w:themeShade="FF"/>
-                <w:sz w:val="20"/>
-                <w:szCs w:val="20"/>
-                <w:lang w:val="en-US"/>
-              </w:rPr>
-            </w:pPr>
-            <w:r>
-              <w:rPr>
-                <w:rFonts w:ascii="Arial" w:hAnsi="Arial" w:eastAsia="Arial" w:cs="Arial"/>
-                <w:b w:val="0"/>
-                <w:bCs w:val="0"/>
-                <w:i w:val="0"/>
-                <w:iCs w:val="0"/>
-                <w:caps w:val="0"/>
-                <w:smallCaps w:val="0"/>
-                <w:noProof w:val="0"/>
-                <w:color w:val="000000" w:themeColor="text1" w:themeTint="FF" w:themeShade="FF"/>
-                <w:sz w:val="20"/>
-                <w:szCs w:val="20"/>
-                <w:lang w:val="en-US"/>
-              </w:rPr>
-              <w:t>{IFLOW_NAME}</w:t>
-            </w:r>
-          </w:p>
-          <w:p>
-            <w:pPr>
-              <w:pStyle w:val="TableText"/>
-              <w:spacing w:after="0"/>
-              <w:ind w:left="0" w:right="28"/>
-              <w:rPr>
-                <w:rFonts w:ascii="Arial" w:hAnsi="Arial" w:eastAsia="Arial" w:cs="Arial"/>
-                <w:b w:val="0"/>
-                <w:bCs w:val="0"/>
-                <w:i w:val="0"/>
-                <w:iCs w:val="0"/>
-                <w:caps w:val="0"/>
-                <w:smallCaps w:val="0"/>
-                <w:noProof w:val="0"/>
-                <w:color w:val="000000" w:themeColor="text1" w:themeTint="FF" w:themeShade="FF"/>
-                <w:sz w:val="20"/>
-                <w:szCs w:val="20"/>
-                <w:lang w:val="en-US"/>
-              </w:rPr>
+              </w:rPr>
+              <w:t>{PIPELINE_IFLOW}</w:t>
+            </w:r>
+          </w:p>
+          <w:p>
+            <w:pPr>
+              <w:pStyle w:val="TableText"/>
+              <w:ind w:left="0"/>
+            </w:pPr>
+            <w:r>
+              <w:rPr/>
+              <w:t>{#IFLOW}</w:t>
+            </w:r>
+            <w:r>
+              <w:rPr/>
+              <w:t>{IFLOW}</w:t>
+            </w:r>
+          </w:p>
+          <w:p>
+            <w:pPr>
+              <w:pStyle w:val="TableText"/>
+              <w:ind w:left="0"/>
+            </w:pPr>
+            <w:r>
+              <w:rPr/>
+              <w:t>{/IFLOW}</w:t>
+            </w:r>
+          </w:p>
+          <w:p>
+            <w:pPr>
+              <w:pStyle w:val="TableText"/>
+              <w:ind w:left="0"/>
+              <w:rPr>
+                <w:i w:val="1"/>
+                <w:iCs w:val="1"/>
+                <w:color w:val="0000FF"/>
+                <w:lang w:val="en-GB"/>
+              </w:rPr>
+            </w:pPr>
+          </w:p>
+          <w:p>
+            <w:pPr>
+              <w:pStyle w:val="TableText"/>
+              <w:ind w:left="0"/>
             </w:pPr>
           </w:p>
         </w:tc>
@@ -3824,17 +4173,17 @@
             <w:pPr>
               <w:pStyle w:val="TableText"/>
               <w:rPr>
-                <w:i/>
-                <w:iCs/>
+                <w:i w:val="1"/>
+                <w:iCs w:val="1"/>
                 <w:color w:val="000000" w:themeColor="text1"/>
                 <w:lang w:val="en-IN"/>
               </w:rPr>
             </w:pPr>
             <w:r>
               <w:rPr>
-                <w:i/>
-                <w:iCs/>
-                <w:color w:val="000000" w:themeColor="text1"/>
+                <w:i w:val="1"/>
+                <w:iCs w:val="1"/>
+                <w:color w:val="000000" w:themeColor="text1" w:themeTint="FF" w:themeShade="FF"/>
                 <w:lang w:val="en-IN"/>
               </w:rPr>
               <w:t>{</w:t>
@@ -3846,13 +4195,13 @@
                 <w:szCs w:val="18"/>
                 <w:lang w:val="en-IN"/>
               </w:rPr>
-              <w:t>SENDERSERVICE</w:t>
-            </w:r>
-            <w:r>
-              <w:rPr>
-                <w:i/>
-                <w:iCs/>
-                <w:color w:val="000000" w:themeColor="text1"/>
+              <w:t>SENDER_SERVICE</w:t>
+            </w:r>
+            <w:r>
+              <w:rPr>
+                <w:i w:val="1"/>
+                <w:iCs w:val="1"/>
+                <w:color w:val="000000" w:themeColor="text1" w:themeTint="FF" w:themeShade="FF"/>
                 <w:lang w:val="en-IN"/>
               </w:rPr>
               <w:t>}</w:t>
@@ -3893,20 +4242,10 @@
               <w:t>SenderInterface:</w:t>
             </w:r>
           </w:p>
-          <w:p w14:noSpellErr="1">
+          <w:p>
             <w:pPr>
               <w:pStyle w:val="TableText"/>
               <w:spacing w:line="259" w:lineRule="auto"/>
-              <w:rPr>
-                <w:rFonts w:ascii="Helvetica" w:hAnsi="Helvetica" w:eastAsia="Helvetica" w:cs="Helvetica"/>
-                <w:b w:val="0"/>
-                <w:bCs w:val="0"/>
-                <w:sz w:val="18"/>
-                <w:szCs w:val="18"/>
-                <w:lang w:val="nb-NO"/>
-              </w:rPr>
-            </w:pPr>
-            <w:r>
               <w:rPr>
                 <w:b w:val="0"/>
                 <w:bCs w:val="0"/>
@@ -3915,8 +4254,7 @@
                 <w:color w:val="000000" w:themeColor="text1" w:themeTint="FF" w:themeShade="FF"/>
                 <w:lang w:val="nb-NO"/>
               </w:rPr>
-              <w:t>{</w:t>
-            </w:r>
+            </w:pPr>
             <w:r>
               <w:rPr>
                 <w:b w:val="0"/>
@@ -3926,7 +4264,18 @@
                 <w:color w:val="000000" w:themeColor="text1" w:themeTint="FF" w:themeShade="FF"/>
                 <w:lang w:val="nb-NO"/>
               </w:rPr>
-              <w:t>SENDER_INTERFACE_NAME}</w:t>
+              <w:t>{</w:t>
+            </w:r>
+            <w:r>
+              <w:rPr>
+                <w:b w:val="0"/>
+                <w:bCs w:val="0"/>
+                <w:i w:val="1"/>
+                <w:iCs w:val="1"/>
+                <w:color w:val="000000" w:themeColor="text1" w:themeTint="FF" w:themeShade="FF"/>
+                <w:lang w:val="nb-NO"/>
+              </w:rPr>
+              <w:t>SENDER_INTERFACE}</w:t>
             </w:r>
           </w:p>
           <w:p>
@@ -3964,9 +4313,10 @@
               <w:t xml:space="preserve">SenderNamespace: </w:t>
             </w:r>
           </w:p>
-          <w:p w14:noSpellErr="1">
-            <w:pPr>
-              <w:pStyle w:val="TableText"/>
+          <w:p>
+            <w:pPr>
+              <w:pStyle w:val="TableText"/>
+              <w:spacing w:before="0" w:beforeAutospacing="off" w:after="0" w:afterAutospacing="off"/>
               <w:rPr>
                 <w:b w:val="0"/>
                 <w:bCs w:val="0"/>
@@ -3992,11 +4342,14 @@
                 <w:rFonts w:ascii="Helvetica" w:hAnsi="Helvetica" w:eastAsia="Helvetica" w:cs="Helvetica"/>
                 <w:b w:val="0"/>
                 <w:bCs w:val="0"/>
+                <w:i w:val="0"/>
+                <w:iCs w:val="0"/>
+                <w:noProof w:val="0"/>
                 <w:sz w:val="18"/>
                 <w:szCs w:val="18"/>
                 <w:lang w:val="nb-NO"/>
               </w:rPr>
-              <w:t>SENDERINTERFACENS</w:t>
+              <w:t>SENDER_NAMESPACE</w:t>
             </w:r>
             <w:r>
               <w:rPr>
@@ -4015,7 +4368,8 @@
               <w:pStyle w:val="TableText"/>
               <w:ind w:left="0"/>
               <w:rPr>
-                <w:i/>
+                <w:i w:val="1"/>
+                <w:iCs w:val="1"/>
                 <w:color w:val="0000FF"/>
                 <w:lang w:val="en-GB"/>
               </w:rPr>
@@ -4026,53 +4380,172 @@
               <w:pStyle w:val="TableText"/>
               <w:ind w:left="0"/>
               <w:rPr>
-                <w:i/>
+                <w:i w:val="1"/>
+                <w:iCs w:val="1"/>
                 <w:color w:val="0000FF"/>
                 <w:lang w:val="en-GB"/>
               </w:rPr>
             </w:pPr>
-            <w:r>
-              <w:rPr>
-                <w:i/>
+          </w:p>
+          <w:p>
+            <w:pPr>
+              <w:pStyle w:val="TableText"/>
+              <w:ind w:left="0"/>
+              <w:rPr>
+                <w:i w:val="1"/>
+                <w:iCs w:val="1"/>
                 <w:color w:val="0000FF"/>
                 <w:lang w:val="en-GB"/>
               </w:rPr>
+            </w:pPr>
+          </w:p>
+          <w:p>
+            <w:pPr>
+              <w:pStyle w:val="TableText"/>
+              <w:ind w:left="0"/>
+            </w:pPr>
+            <w:r>
+              <w:rPr/>
+              <w:t>{#IFLOW}</w:t>
+            </w:r>
+          </w:p>
+          <w:p>
+            <w:pPr>
+              <w:pStyle w:val="TableText"/>
+              <w:ind w:left="0"/>
+              <w:rPr>
+                <w:b w:val="1"/>
+                <w:bCs w:val="1"/>
+              </w:rPr>
+            </w:pPr>
+            <w:r>
+              <w:rPr>
+                <w:b w:val="1"/>
+                <w:bCs w:val="1"/>
+              </w:rPr>
+              <w:t>{IFLOW}</w:t>
+            </w:r>
+          </w:p>
+          <w:p>
+            <w:pPr>
+              <w:pStyle w:val="TableText"/>
+              <w:ind w:left="0"/>
+            </w:pPr>
+          </w:p>
+          <w:p>
+            <w:pPr>
+              <w:pStyle w:val="TableText"/>
+              <w:ind w:left="0"/>
+              <w:rPr>
+                <w:i w:val="1"/>
+                <w:iCs w:val="1"/>
+                <w:color w:val="0000FF"/>
+                <w:lang w:val="en-GB"/>
+              </w:rPr>
+            </w:pPr>
+            <w:r>
+              <w:rPr>
+                <w:i w:val="1"/>
+                <w:iCs w:val="1"/>
+                <w:color w:val="0000FF"/>
+                <w:lang w:val="en-GB"/>
+              </w:rPr>
               <w:t xml:space="preserve">Attached the Input </w:t>
             </w:r>
-            <w:proofErr w:type="gramStart"/>
-            <w:r>
-              <w:rPr>
-                <w:i/>
+            <w:r>
+              <w:rPr>
+                <w:i w:val="1"/>
+                <w:iCs w:val="1"/>
                 <w:color w:val="0000FF"/>
                 <w:lang w:val="en-GB"/>
               </w:rPr>
-              <w:t>Payload</w:t>
-            </w:r>
-            <w:r>
-              <w:rPr>
-                <w:i/>
+              <w:t>Payload(</w:t>
+            </w:r>
+            <w:r>
+              <w:rPr>
+                <w:i w:val="1"/>
+                <w:iCs w:val="1"/>
                 <w:color w:val="0000FF"/>
                 <w:lang w:val="en-GB"/>
               </w:rPr>
-              <w:t>(</w:t>
-            </w:r>
-            <w:proofErr w:type="gramEnd"/>
-            <w:r>
-              <w:rPr>
-                <w:i/>
+              <w:t>PO).</w:t>
+            </w:r>
+          </w:p>
+          <w:p>
+            <w:pPr>
+              <w:pStyle w:val="TableText"/>
+              <w:ind w:left="0"/>
+              <w:rPr>
+                <w:i w:val="1"/>
+                <w:iCs w:val="1"/>
                 <w:color w:val="0000FF"/>
                 <w:lang w:val="en-GB"/>
               </w:rPr>
-              <w:t>PO)</w:t>
-            </w:r>
-            <w:r>
-              <w:rPr>
-                <w:i/>
+            </w:pPr>
+          </w:p>
+          <w:p>
+            <w:pPr>
+              <w:pStyle w:val="TableText"/>
+              <w:ind w:left="0"/>
+              <w:rPr>
+                <w:i w:val="1"/>
+                <w:iCs w:val="1"/>
                 <w:color w:val="0000FF"/>
                 <w:lang w:val="en-GB"/>
               </w:rPr>
-              <w:t>.</w:t>
-            </w:r>
+            </w:pPr>
+          </w:p>
+          <w:p>
+            <w:pPr>
+              <w:pStyle w:val="TableText"/>
+              <w:ind w:left="0"/>
+              <w:rPr>
+                <w:i w:val="1"/>
+                <w:iCs w:val="1"/>
+                <w:color w:val="0000FF"/>
+                <w:lang w:val="en-GB"/>
+              </w:rPr>
+            </w:pPr>
+          </w:p>
+          <w:p>
+            <w:pPr>
+              <w:pStyle w:val="TableText"/>
+              <w:ind w:left="0"/>
+              <w:rPr>
+                <w:i w:val="1"/>
+                <w:iCs w:val="1"/>
+                <w:color w:val="0000FF"/>
+                <w:lang w:val="en-GB"/>
+              </w:rPr>
+            </w:pPr>
+          </w:p>
+          <w:p>
+            <w:pPr>
+              <w:pStyle w:val="TableText"/>
+              <w:ind w:left="0"/>
+            </w:pPr>
+            <w:r>
+              <w:rPr/>
+              <w:t>{/IFLOW}</w:t>
+            </w:r>
+          </w:p>
+          <w:p>
+            <w:pPr>
+              <w:pStyle w:val="TableText"/>
+              <w:ind w:left="0"/>
+            </w:pPr>
+          </w:p>
+          <w:p>
+            <w:pPr>
+              <w:pStyle w:val="TableText"/>
+              <w:ind w:left="0"/>
+              <w:rPr>
+                <w:i w:val="1"/>
+                <w:iCs w:val="1"/>
+                <w:color w:val="0000FF"/>
+                <w:lang w:val="en-GB"/>
+              </w:rPr>
+            </w:pPr>
           </w:p>
           <w:p>
             <w:pPr>
@@ -4151,83 +4624,275 @@
           <w:p>
             <w:pPr>
               <w:pStyle w:val="TableText"/>
-              <w:ind w:left="0"/>
-              <w:rPr>
-                <w:i/>
-                <w:color w:val="0000FF"/>
-                <w:lang w:val="en-GB"/>
-              </w:rPr>
-            </w:pPr>
-          </w:p>
-          <w:p>
-            <w:pPr>
-              <w:pStyle w:val="TableText"/>
-              <w:ind w:left="0"/>
-              <w:rPr>
-                <w:i/>
-                <w:lang w:val="en-GB"/>
-              </w:rPr>
-            </w:pPr>
-            <w:r>
-              <w:rPr>
-                <w:i/>
-                <w:lang w:val="en-GB"/>
-              </w:rPr>
-              <w:t>Attach the</w:t>
-            </w:r>
-            <w:r>
-              <w:rPr>
-                <w:i/>
-                <w:lang w:val="en-GB"/>
-              </w:rPr>
-              <w:t xml:space="preserve"> PO</w:t>
-            </w:r>
-            <w:r>
-              <w:rPr>
-                <w:i/>
-                <w:lang w:val="en-GB"/>
-              </w:rPr>
-              <w:t xml:space="preserve"> output file</w:t>
-            </w:r>
-          </w:p>
-          <w:p>
-            <w:pPr>
-              <w:pStyle w:val="TableText"/>
-              <w:ind w:left="0"/>
-              <w:rPr>
-                <w:i/>
-                <w:lang w:val="en-GB"/>
-              </w:rPr>
-            </w:pPr>
-          </w:p>
-          <w:p>
-            <w:pPr>
-              <w:pStyle w:val="TableText"/>
-              <w:ind w:left="0"/>
-            </w:pPr>
-          </w:p>
-          <w:p>
-            <w:pPr>
-              <w:pStyle w:val="TableText"/>
-              <w:ind w:left="0"/>
-              <w:rPr>
-                <w:i/>
-                <w:lang w:val="en-GB"/>
-              </w:rPr>
-            </w:pPr>
-          </w:p>
-          <w:p>
-            <w:pPr>
-              <w:pStyle w:val="TableText"/>
-              <w:ind w:left="0"/>
-              <w:rPr>
-                <w:i/>
-                <w:lang w:val="en-GB"/>
-              </w:rPr>
-            </w:pPr>
-            <w:r>
-              <w:rPr>
-                <w:i/>
+              <w:spacing w:before="0" w:beforeAutospacing="off" w:after="0" w:afterAutospacing="off"/>
+              <w:ind/>
+              <w:rPr>
+                <w:i w:val="1"/>
+                <w:iCs w:val="1"/>
+                <w:color w:val="000000" w:themeColor="text1" w:themeTint="FF" w:themeShade="FF"/>
+                <w:lang w:val="en-IN"/>
+              </w:rPr>
+            </w:pPr>
+            <w:r>
+              <w:rPr>
+                <w:i w:val="1"/>
+                <w:iCs w:val="1"/>
+                <w:color w:val="000000" w:themeColor="text1" w:themeTint="FF" w:themeShade="FF"/>
+                <w:lang w:val="en-IN"/>
+              </w:rPr>
+              <w:t> </w:t>
+            </w:r>
+            <w:r>
+              <w:rPr>
+                <w:b w:val="1"/>
+                <w:bCs w:val="1"/>
+                <w:i w:val="1"/>
+                <w:iCs w:val="1"/>
+                <w:color w:val="000000" w:themeColor="text1" w:themeTint="FF" w:themeShade="FF"/>
+                <w:lang w:val="en-IN"/>
+              </w:rPr>
+              <w:t>PO Operation Mapping:</w:t>
+            </w:r>
+          </w:p>
+          <w:p>
+            <w:pPr>
+              <w:pStyle w:val="TableText"/>
+              <w:spacing w:before="0" w:beforeAutospacing="off" w:after="0" w:afterAutospacing="off"/>
+              <w:ind/>
+              <w:rPr>
+                <w:i w:val="1"/>
+                <w:iCs w:val="1"/>
+                <w:color w:val="000000" w:themeColor="text1" w:themeTint="FF" w:themeShade="FF"/>
+                <w:lang w:val="en-IN"/>
+              </w:rPr>
+            </w:pPr>
+            <w:r>
+              <w:rPr>
+                <w:i w:val="1"/>
+                <w:iCs w:val="1"/>
+                <w:color w:val="000000" w:themeColor="text1" w:themeTint="FF" w:themeShade="FF"/>
+                <w:lang w:val="en-IN"/>
+              </w:rPr>
+              <w:t>{#OPERATION_MAPPING</w:t>
+            </w:r>
+            <w:r>
+              <w:rPr>
+                <w:i w:val="1"/>
+                <w:iCs w:val="1"/>
+                <w:color w:val="000000" w:themeColor="text1" w:themeTint="FF" w:themeShade="FF"/>
+                <w:lang w:val="en-IN"/>
+              </w:rPr>
+              <w:t>}</w:t>
+            </w:r>
+          </w:p>
+          <w:p>
+            <w:pPr>
+              <w:pStyle w:val="TableText"/>
+              <w:spacing w:before="0" w:beforeAutospacing="off" w:after="0" w:afterAutospacing="off"/>
+              <w:ind/>
+              <w:rPr>
+                <w:i w:val="1"/>
+                <w:iCs w:val="1"/>
+                <w:color w:val="000000" w:themeColor="text1" w:themeTint="FF" w:themeShade="FF"/>
+                <w:lang w:val="en-IN"/>
+              </w:rPr>
+            </w:pPr>
+            <w:r>
+              <w:rPr>
+                <w:i w:val="1"/>
+                <w:iCs w:val="1"/>
+                <w:color w:val="000000" w:themeColor="text1" w:themeTint="FF" w:themeShade="FF"/>
+                <w:lang w:val="en-IN"/>
+              </w:rPr>
+              <w:t>{OPERATION_MAPPING</w:t>
+            </w:r>
+            <w:r>
+              <w:rPr>
+                <w:i w:val="1"/>
+                <w:iCs w:val="1"/>
+                <w:color w:val="000000" w:themeColor="text1" w:themeTint="FF" w:themeShade="FF"/>
+                <w:lang w:val="en-IN"/>
+              </w:rPr>
+              <w:t>}</w:t>
+            </w:r>
+          </w:p>
+          <w:p>
+            <w:pPr>
+              <w:pStyle w:val="TableText"/>
+              <w:spacing w:before="0" w:beforeAutospacing="off" w:after="0" w:afterAutospacing="off"/>
+              <w:ind/>
+              <w:rPr>
+                <w:i w:val="1"/>
+                <w:iCs w:val="1"/>
+                <w:color w:val="000000" w:themeColor="text1" w:themeTint="FF" w:themeShade="FF"/>
+                <w:lang w:val="en-IN"/>
+              </w:rPr>
+            </w:pPr>
+          </w:p>
+          <w:p>
+            <w:pPr>
+              <w:pStyle w:val="TableText"/>
+              <w:spacing w:before="0" w:beforeAutospacing="off" w:after="0" w:afterAutospacing="off"/>
+              <w:ind/>
+              <w:rPr>
+                <w:i w:val="1"/>
+                <w:iCs w:val="1"/>
+                <w:color w:val="000000" w:themeColor="text1" w:themeTint="FF" w:themeShade="FF"/>
+                <w:lang w:val="en-IN"/>
+              </w:rPr>
+            </w:pPr>
+            <w:r>
+              <w:rPr>
+                <w:i w:val="1"/>
+                <w:iCs w:val="1"/>
+                <w:color w:val="000000" w:themeColor="text1" w:themeTint="FF" w:themeShade="FF"/>
+                <w:lang w:val="en-IN"/>
+              </w:rPr>
+              <w:t>{</w:t>
+            </w:r>
+            <w:r>
+              <w:rPr>
+                <w:i w:val="1"/>
+                <w:iCs w:val="1"/>
+                <w:color w:val="000000" w:themeColor="text1" w:themeTint="FF" w:themeShade="FF"/>
+                <w:lang w:val="en-IN"/>
+              </w:rPr>
+              <w:t>/OPERATION_MAPPING}</w:t>
+            </w:r>
+          </w:p>
+          <w:p>
+            <w:pPr>
+              <w:pStyle w:val="TableText"/>
+              <w:ind w:left="0"/>
+              <w:rPr>
+                <w:b w:val="0"/>
+                <w:bCs w:val="0"/>
+                <w:i w:val="1"/>
+                <w:iCs w:val="1"/>
+                <w:lang w:val="en-GB"/>
+              </w:rPr>
+            </w:pPr>
+          </w:p>
+          <w:p>
+            <w:pPr>
+              <w:pStyle w:val="TableText"/>
+              <w:ind w:left="0"/>
+              <w:rPr>
+                <w:i w:val="1"/>
+                <w:iCs w:val="1"/>
+                <w:lang w:val="en-GB"/>
+              </w:rPr>
+            </w:pPr>
+          </w:p>
+          <w:p>
+            <w:pPr>
+              <w:pStyle w:val="TableText"/>
+              <w:ind w:left="0"/>
+              <w:rPr>
+                <w:i w:val="1"/>
+                <w:iCs w:val="1"/>
+                <w:lang w:val="en-GB"/>
+              </w:rPr>
+            </w:pPr>
+          </w:p>
+          <w:p>
+            <w:pPr>
+              <w:pStyle w:val="TableText"/>
+              <w:ind w:left="0"/>
+              <w:rPr>
+                <w:i w:val="1"/>
+                <w:iCs w:val="1"/>
+                <w:lang w:val="en-GB"/>
+              </w:rPr>
+            </w:pPr>
+          </w:p>
+          <w:p>
+            <w:pPr>
+              <w:pStyle w:val="TableText"/>
+              <w:ind w:left="0"/>
+            </w:pPr>
+          </w:p>
+          <w:p>
+            <w:pPr>
+              <w:pStyle w:val="TableText"/>
+              <w:ind w:left="0"/>
+            </w:pPr>
+            <w:r>
+              <w:rPr/>
+              <w:t>{#IFLOW</w:t>
+            </w:r>
+            <w:r>
+              <w:rPr/>
+              <w:t>}</w:t>
+            </w:r>
+          </w:p>
+          <w:p>
+            <w:pPr>
+              <w:pStyle w:val="TableText"/>
+              <w:ind w:left="0"/>
+              <w:rPr>
+                <w:b w:val="1"/>
+                <w:bCs w:val="1"/>
+              </w:rPr>
+            </w:pPr>
+            <w:r>
+              <w:rPr>
+                <w:b w:val="1"/>
+                <w:bCs w:val="1"/>
+              </w:rPr>
+              <w:t>{IFLOW}</w:t>
+            </w:r>
+          </w:p>
+          <w:p>
+            <w:pPr>
+              <w:pStyle w:val="TableText"/>
+              <w:ind w:left="0"/>
+            </w:pPr>
+          </w:p>
+          <w:p>
+            <w:pPr>
+              <w:pStyle w:val="TableText"/>
+              <w:ind w:left="0"/>
+              <w:rPr>
+                <w:i w:val="1"/>
+                <w:iCs w:val="1"/>
+                <w:lang w:val="en-GB"/>
+              </w:rPr>
+            </w:pPr>
+            <w:r>
+              <w:rPr>
+                <w:i w:val="1"/>
+                <w:iCs w:val="1"/>
+                <w:lang w:val="en-GB"/>
+              </w:rPr>
+              <w:t>Attach the PO output file</w:t>
+            </w:r>
+          </w:p>
+          <w:p>
+            <w:pPr>
+              <w:pStyle w:val="TableText"/>
+              <w:ind w:left="0"/>
+              <w:rPr>
+                <w:i w:val="1"/>
+                <w:iCs w:val="1"/>
+                <w:lang w:val="en-GB"/>
+              </w:rPr>
+            </w:pPr>
+          </w:p>
+          <w:p>
+            <w:pPr>
+              <w:pStyle w:val="TableText"/>
+              <w:ind w:left="0"/>
+              <w:rPr>
+                <w:i w:val="1"/>
+                <w:iCs w:val="1"/>
+                <w:lang w:val="en-GB"/>
+              </w:rPr>
+            </w:pPr>
+            <w:r>
+              <w:rPr>
+                <w:i w:val="1"/>
+                <w:iCs w:val="1"/>
                 <w:lang w:val="en-GB"/>
               </w:rPr>
               <w:t>Attach the BTP output file</w:t>
@@ -4238,9 +4903,37 @@
               <w:pStyle w:val="TableText"/>
               <w:ind w:left="0"/>
               <w:rPr>
-                <w:i/>
-                <w:lang w:val="en-GB"/>
-              </w:rPr>
+                <w:i w:val="1"/>
+                <w:iCs w:val="1"/>
+                <w:lang w:val="en-GB"/>
+              </w:rPr>
+            </w:pPr>
+          </w:p>
+          <w:p>
+            <w:pPr>
+              <w:pStyle w:val="TableText"/>
+              <w:ind w:left="0"/>
+              <w:rPr>
+                <w:i w:val="1"/>
+                <w:iCs w:val="1"/>
+                <w:lang w:val="en-GB"/>
+              </w:rPr>
+            </w:pPr>
+          </w:p>
+          <w:p>
+            <w:pPr>
+              <w:pStyle w:val="TableText"/>
+              <w:ind w:left="0"/>
+            </w:pPr>
+            <w:r>
+              <w:rPr/>
+              <w:t>{/IFLOW}</w:t>
+            </w:r>
+          </w:p>
+          <w:p>
+            <w:pPr>
+              <w:pStyle w:val="TableText"/>
+              <w:ind w:left="0"/>
             </w:pPr>
           </w:p>
           <w:p>
@@ -4340,6 +5033,127 @@
               <w:pStyle w:val="TableText"/>
               <w:ind w:left="0"/>
             </w:pPr>
+          </w:p>
+          <w:p>
+            <w:pPr>
+              <w:pStyle w:val="TableText"/>
+              <w:ind w:left="0"/>
+            </w:pPr>
+          </w:p>
+          <w:p>
+            <w:pPr>
+              <w:pStyle w:val="TableText"/>
+              <w:ind w:left="0"/>
+            </w:pPr>
+          </w:p>
+          <w:p>
+            <w:pPr>
+              <w:pStyle w:val="TableText"/>
+              <w:ind w:left="0"/>
+            </w:pPr>
+          </w:p>
+          <w:p>
+            <w:pPr>
+              <w:pStyle w:val="TableText"/>
+              <w:ind w:left="0"/>
+            </w:pPr>
+          </w:p>
+          <w:p>
+            <w:pPr>
+              <w:pStyle w:val="TableText"/>
+              <w:ind w:left="0"/>
+            </w:pPr>
+          </w:p>
+          <w:p>
+            <w:pPr>
+              <w:pStyle w:val="TableText"/>
+              <w:ind w:left="0"/>
+            </w:pPr>
+          </w:p>
+          <w:p>
+            <w:pPr>
+              <w:pStyle w:val="TableText"/>
+              <w:ind w:left="0"/>
+            </w:pPr>
+          </w:p>
+          <w:p>
+            <w:pPr>
+              <w:pStyle w:val="TableText"/>
+              <w:ind w:left="0"/>
+            </w:pPr>
+            <w:r>
+              <w:rPr/>
+              <w:t>{#IFLOW}</w:t>
+            </w:r>
+          </w:p>
+          <w:p>
+            <w:pPr>
+              <w:pStyle w:val="TableText"/>
+              <w:ind w:left="0"/>
+              <w:rPr>
+                <w:b w:val="1"/>
+                <w:bCs w:val="1"/>
+              </w:rPr>
+            </w:pPr>
+            <w:r>
+              <w:rPr>
+                <w:b w:val="1"/>
+                <w:bCs w:val="1"/>
+              </w:rPr>
+              <w:t>{IFLOW}</w:t>
+            </w:r>
+          </w:p>
+          <w:p>
+            <w:pPr>
+              <w:pStyle w:val="TableText"/>
+              <w:ind w:left="0"/>
+            </w:pPr>
+          </w:p>
+          <w:p>
+            <w:pPr>
+              <w:pStyle w:val="TableText"/>
+              <w:ind w:left="0"/>
+            </w:pPr>
+          </w:p>
+          <w:p>
+            <w:pPr>
+              <w:pStyle w:val="TableText"/>
+              <w:ind w:left="0"/>
+            </w:pPr>
+          </w:p>
+          <w:p>
+            <w:pPr>
+              <w:pStyle w:val="TableText"/>
+              <w:ind w:left="0"/>
+            </w:pPr>
+          </w:p>
+          <w:p>
+            <w:pPr>
+              <w:pStyle w:val="TableText"/>
+              <w:ind w:left="0"/>
+            </w:pPr>
+          </w:p>
+          <w:p>
+            <w:pPr>
+              <w:pStyle w:val="TableText"/>
+              <w:ind w:left="0"/>
+            </w:pPr>
+          </w:p>
+          <w:p>
+            <w:pPr>
+              <w:pStyle w:val="TableText"/>
+              <w:ind w:left="0"/>
+            </w:pPr>
+          </w:p>
+          <w:p>
+            <w:pPr>
+              <w:pStyle w:val="TableText"/>
+              <w:ind w:left="0"/>
+            </w:pPr>
+            <w:r>
+              <w:rPr/>
+              <w:t>{/IFLOW}</w:t>
+            </w:r>
           </w:p>
         </w:tc>
         <w:tc>
@@ -4660,6 +5474,7 @@
           </w:p>
           <w:p>
             <w:pPr>
+              <w:pStyle w:val="Normal"/>
               <w:overflowPunct w:val="0"/>
               <w:autoSpaceDE w:val="0"/>
               <w:autoSpaceDN w:val="0"/>
@@ -4669,26 +5484,8 @@
               <w:textAlignment w:val="baseline"/>
               <w:rPr>
                 <w:rFonts w:ascii="Arial" w:hAnsi="Arial"/>
-                <w:i/>
-                <w:color w:val="0000FF"/>
-                <w:sz w:val="20"/>
-                <w:szCs w:val="20"/>
-                <w:lang w:val="en-GB"/>
-              </w:rPr>
-            </w:pPr>
-          </w:p>
-          <w:p>
-            <w:pPr>
-              <w:overflowPunct w:val="0"/>
-              <w:autoSpaceDE w:val="0"/>
-              <w:autoSpaceDN w:val="0"/>
-              <w:adjustRightInd w:val="0"/>
-              <w:spacing w:after="120" w:line="360" w:lineRule="auto"/>
-              <w:jc w:val="both"/>
-              <w:textAlignment w:val="baseline"/>
-              <w:rPr>
-                <w:rFonts w:ascii="Arial" w:hAnsi="Arial"/>
-                <w:i/>
+                <w:i w:val="1"/>
+                <w:iCs w:val="1"/>
                 <w:color w:val="0000FF"/>
                 <w:sz w:val="20"/>
                 <w:szCs w:val="20"/>
@@ -4725,7 +5522,7 @@
                 <w:szCs w:val="20"/>
                 <w:lang w:val="en-GB"/>
               </w:rPr>
-              <w:t>We are testing connection from</w:t>
+              <w:t>We are testing connection</w:t>
             </w:r>
             <w:r>
               <w:rPr>
@@ -4737,110 +5534,126 @@
                 <w:szCs w:val="20"/>
                 <w:lang w:val="en-GB"/>
               </w:rPr>
-              <w:t xml:space="preserve"> </w:t>
-            </w:r>
-            <w:r>
+              <w:t xml:space="preserve"> from</w:t>
+            </w:r>
+          </w:p>
+          <w:p>
+            <w:pPr>
+              <w:overflowPunct w:val="0"/>
+              <w:autoSpaceDE w:val="0"/>
+              <w:autoSpaceDN w:val="0"/>
+              <w:adjustRightInd w:val="0"/>
+              <w:spacing w:after="120" w:line="360" w:lineRule="auto"/>
+              <w:jc w:val="left"/>
+              <w:textAlignment w:val="baseline"/>
               <w:rPr>
                 <w:rFonts w:ascii="Arial" w:hAnsi="Arial"/>
                 <w:i w:val="1"/>
                 <w:iCs w:val="1"/>
-                <w:color w:val="0000FF"/>
+                <w:color w:val="000000" w:themeColor="text1" w:themeTint="FF" w:themeShade="FF"/>
                 <w:sz w:val="20"/>
                 <w:szCs w:val="20"/>
                 <w:lang w:val="en-GB"/>
               </w:rPr>
-              <w:t>{</w:t>
-            </w:r>
+            </w:pPr>
             <w:r>
               <w:rPr>
                 <w:rFonts w:ascii="Arial" w:hAnsi="Arial"/>
                 <w:i w:val="1"/>
                 <w:iCs w:val="1"/>
-                <w:color w:val="0000FF"/>
+                <w:color w:val="000000" w:themeColor="text1" w:themeTint="FF" w:themeShade="FF"/>
                 <w:sz w:val="20"/>
                 <w:szCs w:val="20"/>
                 <w:lang w:val="en-GB"/>
               </w:rPr>
-              <w:t>SOURCE</w:t>
+              <w:t>{</w:t>
             </w:r>
             <w:r>
               <w:rPr>
                 <w:rFonts w:ascii="Arial" w:hAnsi="Arial"/>
                 <w:i w:val="1"/>
                 <w:iCs w:val="1"/>
-                <w:color w:val="0000FF"/>
+                <w:color w:val="000000" w:themeColor="text1" w:themeTint="FF" w:themeShade="FF"/>
                 <w:sz w:val="20"/>
                 <w:szCs w:val="20"/>
                 <w:lang w:val="en-GB"/>
               </w:rPr>
-              <w:t>_SYSTEM</w:t>
+              <w:t>#</w:t>
             </w:r>
             <w:r>
               <w:rPr>
                 <w:rFonts w:ascii="Arial" w:hAnsi="Arial"/>
                 <w:i w:val="1"/>
                 <w:iCs w:val="1"/>
-                <w:color w:val="0000FF"/>
+                <w:color w:val="000000" w:themeColor="text1" w:themeTint="FF" w:themeShade="FF"/>
                 <w:sz w:val="20"/>
                 <w:szCs w:val="20"/>
                 <w:lang w:val="en-GB"/>
               </w:rPr>
-              <w:t>}</w:t>
+              <w:t>TARGET</w:t>
             </w:r>
             <w:r>
               <w:rPr>
                 <w:rFonts w:ascii="Arial" w:hAnsi="Arial"/>
                 <w:i w:val="1"/>
                 <w:iCs w:val="1"/>
-                <w:color w:val="0000FF"/>
+                <w:color w:val="000000" w:themeColor="text1" w:themeTint="FF" w:themeShade="FF"/>
                 <w:sz w:val="20"/>
                 <w:szCs w:val="20"/>
                 <w:lang w:val="en-GB"/>
               </w:rPr>
-              <w:t xml:space="preserve"> </w:t>
-            </w:r>
-            <w:r>
+              <w:t>}</w:t>
+            </w:r>
+          </w:p>
+          <w:p>
+            <w:pPr>
+              <w:overflowPunct w:val="0"/>
+              <w:autoSpaceDE w:val="0"/>
+              <w:autoSpaceDN w:val="0"/>
+              <w:adjustRightInd w:val="0"/>
+              <w:spacing w:after="120" w:line="360" w:lineRule="auto"/>
+              <w:jc w:val="left"/>
+              <w:textAlignment w:val="baseline"/>
               <w:rPr>
                 <w:rFonts w:ascii="Arial" w:hAnsi="Arial"/>
                 <w:i w:val="1"/>
                 <w:iCs w:val="1"/>
-                <w:color w:val="0000FF"/>
+                <w:color w:val="000000" w:themeColor="text1" w:themeTint="FF" w:themeShade="FF"/>
                 <w:sz w:val="20"/>
                 <w:szCs w:val="20"/>
                 <w:lang w:val="en-GB"/>
               </w:rPr>
-              <w:t>({SENDER_ADAPTER}</w:t>
-            </w:r>
+            </w:pPr>
             <w:r>
               <w:rPr>
                 <w:rFonts w:ascii="Arial" w:hAnsi="Arial"/>
                 <w:i w:val="1"/>
                 <w:iCs w:val="1"/>
-                <w:color w:val="0000FF"/>
+                <w:color w:val="000000" w:themeColor="text1" w:themeTint="FF" w:themeShade="FF"/>
                 <w:sz w:val="20"/>
                 <w:szCs w:val="20"/>
                 <w:lang w:val="en-GB"/>
               </w:rPr>
-              <w:t xml:space="preserve">) </w:t>
+              <w:t>{SOURCE</w:t>
             </w:r>
             <w:r>
               <w:rPr>
                 <w:rFonts w:ascii="Arial" w:hAnsi="Arial"/>
                 <w:i w:val="1"/>
                 <w:iCs w:val="1"/>
-                <w:color w:val="0000FF"/>
+                <w:color w:val="000000" w:themeColor="text1" w:themeTint="FF" w:themeShade="FF"/>
                 <w:sz w:val="20"/>
                 <w:szCs w:val="20"/>
                 <w:lang w:val="en-GB"/>
               </w:rPr>
-              <w:t>to</w:t>
+              <w:t>}</w:t>
             </w:r>
             <w:r>
               <w:rPr>
                 <w:rFonts w:ascii="Arial" w:hAnsi="Arial"/>
                 <w:i w:val="1"/>
                 <w:iCs w:val="1"/>
-                <w:color w:val="0000FF"/>
+                <w:color w:val="000000" w:themeColor="text1" w:themeTint="FF" w:themeShade="FF"/>
                 <w:sz w:val="20"/>
                 <w:szCs w:val="20"/>
                 <w:lang w:val="en-GB"/>
@@ -4852,48 +5665,155 @@
                 <w:rFonts w:ascii="Arial" w:hAnsi="Arial"/>
                 <w:i w:val="1"/>
                 <w:iCs w:val="1"/>
-                <w:color w:val="0000FF"/>
+                <w:color w:val="000000" w:themeColor="text1" w:themeTint="FF" w:themeShade="FF"/>
                 <w:sz w:val="20"/>
                 <w:szCs w:val="20"/>
                 <w:lang w:val="en-GB"/>
               </w:rPr>
-              <w:t>{</w:t>
+              <w:t>to</w:t>
             </w:r>
             <w:r>
               <w:rPr>
                 <w:rFonts w:ascii="Arial" w:hAnsi="Arial"/>
                 <w:i w:val="1"/>
                 <w:iCs w:val="1"/>
-                <w:color w:val="0000FF"/>
+                <w:color w:val="000000" w:themeColor="text1" w:themeTint="FF" w:themeShade="FF"/>
                 <w:sz w:val="20"/>
                 <w:szCs w:val="20"/>
                 <w:lang w:val="en-GB"/>
               </w:rPr>
-              <w:t>TARGET_SYSTEM</w:t>
+              <w:t xml:space="preserve"> </w:t>
             </w:r>
             <w:r>
               <w:rPr>
                 <w:rFonts w:ascii="Arial" w:hAnsi="Arial"/>
                 <w:i w:val="1"/>
                 <w:iCs w:val="1"/>
-                <w:color w:val="0000FF"/>
+                <w:color w:val="000000" w:themeColor="text1" w:themeTint="FF" w:themeShade="FF"/>
                 <w:sz w:val="20"/>
                 <w:szCs w:val="20"/>
                 <w:lang w:val="en-GB"/>
               </w:rPr>
-              <w:t>}</w:t>
+              <w:t>{</w:t>
             </w:r>
             <w:r>
               <w:rPr>
                 <w:rFonts w:ascii="Arial" w:hAnsi="Arial"/>
                 <w:i w:val="1"/>
                 <w:iCs w:val="1"/>
-                <w:color w:val="0000FF"/>
+                <w:color w:val="000000" w:themeColor="text1" w:themeTint="FF" w:themeShade="FF"/>
                 <w:sz w:val="20"/>
                 <w:szCs w:val="20"/>
                 <w:lang w:val="en-GB"/>
               </w:rPr>
-              <w:t xml:space="preserve"> ({RECEIVER_ADAPTER})</w:t>
+              <w:t>T</w:t>
+            </w:r>
+            <w:r>
+              <w:rPr>
+                <w:rFonts w:ascii="Arial" w:hAnsi="Arial"/>
+                <w:i w:val="1"/>
+                <w:iCs w:val="1"/>
+                <w:color w:val="000000" w:themeColor="text1" w:themeTint="FF" w:themeShade="FF"/>
+                <w:sz w:val="20"/>
+                <w:szCs w:val="20"/>
+                <w:lang w:val="en-GB"/>
+              </w:rPr>
+              <w:t>ARGET</w:t>
+            </w:r>
+            <w:r>
+              <w:rPr>
+                <w:rFonts w:ascii="Arial" w:hAnsi="Arial"/>
+                <w:i w:val="1"/>
+                <w:iCs w:val="1"/>
+                <w:color w:val="000000" w:themeColor="text1" w:themeTint="FF" w:themeShade="FF"/>
+                <w:sz w:val="20"/>
+                <w:szCs w:val="20"/>
+                <w:lang w:val="en-GB"/>
+              </w:rPr>
+              <w:t>}</w:t>
+            </w:r>
+            <w:r>
+              <w:rPr>
+                <w:rFonts w:ascii="Arial" w:hAnsi="Arial"/>
+                <w:i w:val="1"/>
+                <w:iCs w:val="1"/>
+                <w:color w:val="000000" w:themeColor="text1" w:themeTint="FF" w:themeShade="FF"/>
+                <w:sz w:val="20"/>
+                <w:szCs w:val="20"/>
+                <w:lang w:val="en-GB"/>
+              </w:rPr>
+              <w:t xml:space="preserve"> </w:t>
+            </w:r>
+          </w:p>
+          <w:p>
+            <w:pPr>
+              <w:spacing w:after="120" w:line="360" w:lineRule="auto"/>
+              <w:jc w:val="left"/>
+              <w:rPr>
+                <w:rFonts w:ascii="Arial" w:hAnsi="Arial"/>
+                <w:i w:val="1"/>
+                <w:iCs w:val="1"/>
+                <w:color w:val="000000" w:themeColor="text1" w:themeTint="FF" w:themeShade="FF"/>
+                <w:sz w:val="20"/>
+                <w:szCs w:val="20"/>
+                <w:lang w:val="en-GB"/>
+              </w:rPr>
+            </w:pPr>
+          </w:p>
+          <w:p>
+            <w:pPr>
+              <w:overflowPunct w:val="0"/>
+              <w:autoSpaceDE w:val="0"/>
+              <w:autoSpaceDN w:val="0"/>
+              <w:adjustRightInd w:val="0"/>
+              <w:spacing w:after="120" w:line="360" w:lineRule="auto"/>
+              <w:jc w:val="left"/>
+              <w:textAlignment w:val="baseline"/>
+              <w:rPr>
+                <w:rFonts w:ascii="Arial" w:hAnsi="Arial"/>
+                <w:i w:val="1"/>
+                <w:iCs w:val="1"/>
+                <w:color w:val="000000" w:themeColor="text1" w:themeTint="FF" w:themeShade="FF"/>
+                <w:sz w:val="20"/>
+                <w:szCs w:val="20"/>
+                <w:lang w:val="en-GB"/>
+              </w:rPr>
+            </w:pPr>
+            <w:r>
+              <w:rPr>
+                <w:rFonts w:ascii="Arial" w:hAnsi="Arial"/>
+                <w:i w:val="1"/>
+                <w:iCs w:val="1"/>
+                <w:color w:val="000000" w:themeColor="text1" w:themeTint="FF" w:themeShade="FF"/>
+                <w:sz w:val="20"/>
+                <w:szCs w:val="20"/>
+                <w:lang w:val="en-GB"/>
+              </w:rPr>
+              <w:t>{/</w:t>
+            </w:r>
+            <w:r>
+              <w:rPr>
+                <w:rFonts w:ascii="Arial" w:hAnsi="Arial"/>
+                <w:i w:val="1"/>
+                <w:iCs w:val="1"/>
+                <w:color w:val="000000" w:themeColor="text1" w:themeTint="FF" w:themeShade="FF"/>
+                <w:sz w:val="20"/>
+                <w:szCs w:val="20"/>
+                <w:lang w:val="en-GB"/>
+              </w:rPr>
+              <w:t>TARGET</w:t>
+            </w:r>
+            <w:r>
+              <w:rPr>
+                <w:rFonts w:ascii="Arial" w:hAnsi="Arial"/>
+                <w:i w:val="1"/>
+                <w:iCs w:val="1"/>
+                <w:color w:val="000000" w:themeColor="text1" w:themeTint="FF" w:themeShade="FF"/>
+                <w:sz w:val="20"/>
+                <w:szCs w:val="20"/>
+                <w:lang w:val="en-GB"/>
+              </w:rPr>
+              <w:t>}</w:t>
             </w:r>
           </w:p>
         </w:tc>
@@ -5023,6 +5943,10 @@
               <w:jc w:val="both"/>
               <w:textAlignment w:val="baseline"/>
             </w:pPr>
+            <w:r>
+              <w:rPr/>
+              <w:t>{SENDER_PING_TEST}</w:t>
+            </w:r>
           </w:p>
           <w:p>
             <w:pPr>
@@ -5171,42 +6095,66 @@
           </w:p>
           <w:p>
             <w:pPr>
+              <w:pStyle w:val="TableText"/>
               <w:overflowPunct w:val="0"/>
               <w:autoSpaceDE w:val="0"/>
               <w:autoSpaceDN w:val="0"/>
               <w:adjustRightInd w:val="0"/>
               <w:spacing w:after="120" w:line="360" w:lineRule="auto"/>
-              <w:jc w:val="both"/>
+              <w:ind w:left="0"/>
               <w:textAlignment w:val="baseline"/>
-              <w:rPr>
-                <w:rFonts w:ascii="Arial" w:hAnsi="Arial"/>
-                <w:b/>
-                <w:bCs/>
-                <w:i/>
-                <w:color w:val="000000" w:themeColor="text1"/>
-                <w:sz w:val="20"/>
-                <w:szCs w:val="20"/>
-                <w:lang w:val="en-GB"/>
-              </w:rPr>
-            </w:pPr>
-            <w:bookmarkStart w:name="OLE_LINK8" w:id="22"/>
-            <w:bookmarkStart w:name="OLE_LINK9" w:id="23"/>
-          </w:p>
-          <w:p>
-            <w:pPr>
+            </w:pPr>
+            <w:r>
+              <w:rPr/>
+              <w:t>{#IFLOW}</w:t>
+            </w:r>
+          </w:p>
+          <w:p>
+            <w:pPr>
+              <w:pStyle w:val="TableText"/>
               <w:overflowPunct w:val="0"/>
               <w:autoSpaceDE w:val="0"/>
               <w:autoSpaceDN w:val="0"/>
               <w:adjustRightInd w:val="0"/>
               <w:spacing w:after="120" w:line="360" w:lineRule="auto"/>
+              <w:ind w:left="0"/>
+              <w:textAlignment w:val="baseline"/>
+            </w:pPr>
+            <w:r>
+              <w:rPr>
+                <w:b w:val="1"/>
+                <w:bCs w:val="1"/>
+              </w:rPr>
+              <w:t>{</w:t>
+            </w:r>
+            <w:r>
+              <w:rPr>
+                <w:b w:val="1"/>
+                <w:bCs w:val="1"/>
+              </w:rPr>
+              <w:t>IFLOW}</w:t>
+            </w:r>
+          </w:p>
+          <w:p>
+            <w:pPr>
+              <w:pStyle w:val="TableText"/>
+              <w:ind w:left="0"/>
+            </w:pPr>
+            <w:bookmarkStart w:name="OLE_LINK8" w:id="22"/>
+            <w:bookmarkStart w:name="OLE_LINK9" w:id="23"/>
+          </w:p>
+          <w:bookmarkEnd w:id="22"/>
+          <w:p>
+            <w:pPr>
+              <w:spacing w:after="120" w:line="360" w:lineRule="auto"/>
               <w:jc w:val="both"/>
-              <w:textAlignment w:val="baseline"/>
               <w:rPr>
                 <w:rFonts w:ascii="Arial" w:hAnsi="Arial"/>
-                <w:b/>
-                <w:bCs/>
-                <w:i/>
-                <w:color w:val="000000" w:themeColor="text1"/>
+                <w:b w:val="0"/>
+                <w:bCs w:val="0"/>
+                <w:i w:val="1"/>
+                <w:iCs w:val="1"/>
+                <w:color w:val="000000" w:themeColor="text1" w:themeTint="FF" w:themeShade="FF"/>
                 <w:sz w:val="20"/>
                 <w:szCs w:val="20"/>
                 <w:lang w:val="en-GB"/>
@@ -5215,11 +6163,11 @@
             <w:r>
               <w:rPr>
                 <w:rFonts w:ascii="Arial" w:hAnsi="Arial"/>
-                <w:b/>
-                <w:bCs/>
-                <w:i/>
-                <w:iCs/>
-                <w:color w:val="000000" w:themeColor="text1"/>
+                <w:b w:val="0"/>
+                <w:bCs w:val="0"/>
+                <w:i w:val="1"/>
+                <w:iCs w:val="1"/>
+                <w:color w:val="000000" w:themeColor="text1" w:themeTint="FF" w:themeShade="FF"/>
                 <w:sz w:val="20"/>
                 <w:szCs w:val="20"/>
                 <w:lang w:val="en-GB"/>
@@ -5229,11 +6177,11 @@
             <w:r>
               <w:rPr>
                 <w:rFonts w:ascii="Arial" w:hAnsi="Arial"/>
-                <w:b/>
-                <w:bCs/>
-                <w:i/>
-                <w:iCs/>
-                <w:color w:val="000000" w:themeColor="text1"/>
+                <w:b w:val="0"/>
+                <w:bCs w:val="0"/>
+                <w:i w:val="1"/>
+                <w:iCs w:val="1"/>
+                <w:color w:val="000000" w:themeColor="text1" w:themeTint="FF" w:themeShade="FF"/>
                 <w:sz w:val="20"/>
                 <w:szCs w:val="20"/>
                 <w:lang w:val="en-GB"/>
@@ -5243,11 +6191,11 @@
             <w:r>
               <w:rPr>
                 <w:rFonts w:ascii="Arial" w:hAnsi="Arial"/>
-                <w:b/>
-                <w:bCs/>
-                <w:i/>
-                <w:iCs/>
-                <w:color w:val="000000" w:themeColor="text1"/>
+                <w:b w:val="0"/>
+                <w:bCs w:val="0"/>
+                <w:i w:val="1"/>
+                <w:iCs w:val="1"/>
+                <w:color w:val="000000" w:themeColor="text1" w:themeTint="FF" w:themeShade="FF"/>
                 <w:sz w:val="20"/>
                 <w:szCs w:val="20"/>
                 <w:lang w:val="en-GB"/>
@@ -5255,56 +6203,45 @@
               <w:t>ID:</w:t>
             </w:r>
           </w:p>
-          <w:bookmarkEnd w:id="22"/>
           <w:p>
             <w:pPr>
               <w:rPr>
                 <w:rFonts w:ascii="Arial" w:hAnsi="Arial"/>
-                <w:b/>
-                <w:bCs/>
-                <w:i/>
-                <w:iCs/>
+                <w:b w:val="0"/>
+                <w:bCs w:val="0"/>
+                <w:i w:val="1"/>
+                <w:iCs w:val="1"/>
                 <w:sz w:val="20"/>
                 <w:szCs w:val="20"/>
               </w:rPr>
             </w:pPr>
-          </w:p>
-          <w:p>
             <w:r>
               <w:rPr>
                 <w:rFonts w:ascii="Arial" w:hAnsi="Arial"/>
-                <w:b/>
-                <w:bCs/>
-                <w:i/>
-                <w:iCs/>
+                <w:b w:val="0"/>
+                <w:bCs w:val="0"/>
+                <w:i w:val="1"/>
+                <w:iCs w:val="1"/>
                 <w:sz w:val="20"/>
                 <w:szCs w:val="20"/>
               </w:rPr>
               <w:t>Correlation ID:</w:t>
             </w:r>
           </w:p>
-          <w:p>
-            <w:pPr>
-              <w:rPr>
-                <w:b/>
-              </w:rPr>
-            </w:pPr>
-          </w:p>
           <w:bookmarkEnd w:id="23"/>
           <w:p>
             <w:pPr>
               <w:spacing w:after="120" w:line="360" w:lineRule="auto"/>
               <w:rPr>
-                <w:b/>
-                <w:bCs/>
-              </w:rPr>
-            </w:pPr>
-            <w:r>
-              <w:rPr>
-                <w:b/>
-                <w:bCs/>
-              </w:rPr>
-              <w:lastRenderedPageBreak/>
+                <w:b w:val="0"/>
+                <w:bCs w:val="0"/>
+              </w:rPr>
+            </w:pPr>
+            <w:r>
+              <w:rPr>
+                <w:b w:val="0"/>
+                <w:bCs w:val="0"/>
+              </w:rPr>
               <w:t>Delivered log:</w:t>
             </w:r>
           </w:p>
@@ -5317,18 +6254,70 @@
               <w:spacing w:after="120" w:line="360" w:lineRule="auto"/>
               <w:textAlignment w:val="baseline"/>
               <w:rPr>
-                <w:b/>
-                <w:bCs/>
-                <w:lang w:val="en-GB"/>
-              </w:rPr>
-            </w:pPr>
-            <w:r>
-              <w:rPr>
-                <w:b/>
-                <w:bCs/>
-              </w:rPr>
-              <w:t>Message Process Log:</w:t>
-            </w:r>
+                <w:b w:val="0"/>
+                <w:bCs w:val="0"/>
+              </w:rPr>
+            </w:pPr>
+            <w:r>
+              <w:rPr>
+                <w:b w:val="0"/>
+                <w:bCs w:val="0"/>
+              </w:rPr>
+              <w:t xml:space="preserve">Message Process </w:t>
+            </w:r>
+            <w:r>
+              <w:rPr>
+                <w:b w:val="0"/>
+                <w:bCs w:val="0"/>
+              </w:rPr>
+              <w:t>Log:</w:t>
+            </w:r>
+          </w:p>
+          <w:p>
+            <w:pPr>
+              <w:pStyle w:val="Normal"/>
+              <w:overflowPunct w:val="0"/>
+              <w:autoSpaceDE w:val="0"/>
+              <w:autoSpaceDN w:val="0"/>
+              <w:adjustRightInd w:val="0"/>
+              <w:spacing w:after="120" w:line="360" w:lineRule="auto"/>
+              <w:textAlignment w:val="baseline"/>
+              <w:rPr>
+                <w:b w:val="1"/>
+                <w:bCs w:val="1"/>
+              </w:rPr>
+            </w:pPr>
+          </w:p>
+          <w:p>
+            <w:pPr>
+              <w:pStyle w:val="TableText"/>
+              <w:overflowPunct w:val="0"/>
+              <w:autoSpaceDE w:val="0"/>
+              <w:autoSpaceDN w:val="0"/>
+              <w:adjustRightInd w:val="0"/>
+              <w:spacing w:after="120" w:line="360" w:lineRule="auto"/>
+              <w:ind w:left="0"/>
+              <w:textAlignment w:val="baseline"/>
+            </w:pPr>
+            <w:r>
+              <w:rPr/>
+              <w:t>{/IFLOW}</w:t>
+            </w:r>
+          </w:p>
+          <w:p>
+            <w:pPr>
+              <w:overflowPunct w:val="0"/>
+              <w:autoSpaceDE w:val="0"/>
+              <w:autoSpaceDN w:val="0"/>
+              <w:adjustRightInd w:val="0"/>
+              <w:spacing w:after="120" w:line="360" w:lineRule="auto"/>
+              <w:textAlignment w:val="baseline"/>
+              <w:rPr>
+                <w:b w:val="1"/>
+                <w:bCs w:val="1"/>
+                <w:lang w:val="en-GB"/>
+              </w:rPr>
+            </w:pPr>
           </w:p>
         </w:tc>
         <w:tc>
@@ -6014,8 +7003,8 @@
             </w:pPr>
             <w:r>
               <w:rPr>
-                <w:i/>
-                <w:iCs/>
+                <w:i w:val="1"/>
+                <w:iCs w:val="1"/>
                 <w:lang w:val="en-GB"/>
               </w:rPr>
               <w:t>Po input file</w:t>
@@ -6026,17 +7015,134 @@
               <w:pStyle w:val="TableText"/>
               <w:ind w:left="0"/>
               <w:rPr>
-                <w:i/>
-                <w:lang w:val="en-GB"/>
-              </w:rPr>
-            </w:pPr>
-          </w:p>
-          <w:p>
-            <w:pPr>
-              <w:pStyle w:val="TableText"/>
-              <w:ind w:left="0"/>
-              <w:rPr>
-                <w:i/>
+                <w:i w:val="1"/>
+                <w:iCs w:val="1"/>
+                <w:lang w:val="en-GB"/>
+              </w:rPr>
+            </w:pPr>
+          </w:p>
+          <w:p>
+            <w:pPr>
+              <w:pStyle w:val="TableText"/>
+              <w:ind w:left="0"/>
+              <w:rPr>
+                <w:i w:val="1"/>
+                <w:iCs w:val="1"/>
+                <w:lang w:val="en-GB"/>
+              </w:rPr>
+            </w:pPr>
+          </w:p>
+          <w:p>
+            <w:pPr>
+              <w:pStyle w:val="TableText"/>
+              <w:ind w:left="0"/>
+            </w:pPr>
+            <w:r>
+              <w:rPr/>
+              <w:t>{#IFLOW}</w:t>
+            </w:r>
+          </w:p>
+          <w:p>
+            <w:pPr>
+              <w:pStyle w:val="TableText"/>
+              <w:ind w:left="0"/>
+            </w:pPr>
+            <w:r>
+              <w:rPr>
+                <w:b w:val="1"/>
+                <w:bCs w:val="1"/>
+              </w:rPr>
+              <w:t>{IFLOW}</w:t>
+            </w:r>
+          </w:p>
+          <w:p>
+            <w:pPr>
+              <w:pStyle w:val="TableText"/>
+              <w:ind w:left="0"/>
+              <w:rPr>
+                <w:b w:val="1"/>
+                <w:bCs w:val="1"/>
+              </w:rPr>
+            </w:pPr>
+          </w:p>
+          <w:p>
+            <w:pPr>
+              <w:pStyle w:val="TableText"/>
+              <w:ind w:left="0"/>
+              <w:rPr>
+                <w:b w:val="1"/>
+                <w:bCs w:val="1"/>
+              </w:rPr>
+            </w:pPr>
+          </w:p>
+          <w:p>
+            <w:pPr>
+              <w:pStyle w:val="TableText"/>
+              <w:ind w:left="0"/>
+              <w:rPr>
+                <w:b w:val="0"/>
+                <w:bCs w:val="0"/>
+              </w:rPr>
+            </w:pPr>
+            <w:r>
+              <w:rPr>
+                <w:b w:val="0"/>
+                <w:bCs w:val="0"/>
+              </w:rPr>
+              <w:t xml:space="preserve">Attach </w:t>
+            </w:r>
+            <w:r>
+              <w:rPr>
+                <w:b w:val="0"/>
+                <w:bCs w:val="0"/>
+              </w:rPr>
+              <w:t xml:space="preserve">File </w:t>
+            </w:r>
+            <w:r>
+              <w:rPr>
+                <w:b w:val="0"/>
+                <w:bCs w:val="0"/>
+              </w:rPr>
+              <w:t>HERE</w:t>
+            </w:r>
+          </w:p>
+          <w:p>
+            <w:pPr>
+              <w:pStyle w:val="TableText"/>
+              <w:ind w:left="0"/>
+              <w:rPr>
+                <w:b w:val="0"/>
+                <w:bCs w:val="0"/>
+              </w:rPr>
+            </w:pPr>
+          </w:p>
+          <w:p>
+            <w:pPr>
+              <w:pStyle w:val="TableText"/>
+              <w:ind w:left="0"/>
+              <w:rPr>
+                <w:b w:val="1"/>
+                <w:bCs w:val="1"/>
+              </w:rPr>
+            </w:pPr>
+          </w:p>
+          <w:p>
+            <w:pPr>
+              <w:pStyle w:val="TableText"/>
+              <w:ind w:left="0"/>
+            </w:pPr>
+            <w:r>
+              <w:rPr/>
+              <w:t>{/IFLOW}</w:t>
+            </w:r>
+          </w:p>
+          <w:p>
+            <w:pPr>
+              <w:pStyle w:val="TableText"/>
+              <w:ind w:left="0"/>
+              <w:rPr>
+                <w:i w:val="1"/>
+                <w:iCs w:val="1"/>
                 <w:lang w:val="en-GB"/>
               </w:rPr>
             </w:pPr>
@@ -6095,19 +7201,146 @@
               <w:pStyle w:val="TableText"/>
               <w:ind w:left="0"/>
               <w:rPr>
-                <w:i/>
-                <w:iCs/>
-                <w:lang w:val="en-GB"/>
-              </w:rPr>
-            </w:pPr>
-            <w:r>
-              <w:rPr>
-                <w:i/>
-                <w:iCs/>
+                <w:i w:val="1"/>
+                <w:iCs w:val="1"/>
+                <w:lang w:val="en-GB"/>
+              </w:rPr>
+            </w:pPr>
+            <w:r>
+              <w:rPr>
+                <w:i w:val="1"/>
+                <w:iCs w:val="1"/>
                 <w:lang w:val="en-GB"/>
               </w:rPr>
               <w:t>BTP Output file</w:t>
             </w:r>
+          </w:p>
+          <w:p>
+            <w:pPr>
+              <w:pStyle w:val="TableText"/>
+              <w:ind w:left="0"/>
+              <w:rPr>
+                <w:i w:val="1"/>
+                <w:iCs w:val="1"/>
+                <w:lang w:val="en-GB"/>
+              </w:rPr>
+            </w:pPr>
+          </w:p>
+          <w:p>
+            <w:pPr>
+              <w:pStyle w:val="TableText"/>
+              <w:ind w:left="0"/>
+              <w:rPr>
+                <w:i w:val="1"/>
+                <w:iCs w:val="1"/>
+                <w:lang w:val="en-GB"/>
+              </w:rPr>
+            </w:pPr>
+          </w:p>
+          <w:p>
+            <w:pPr>
+              <w:pStyle w:val="TableText"/>
+              <w:ind w:left="0"/>
+            </w:pPr>
+            <w:r>
+              <w:rPr/>
+              <w:t>{#IFLOW}</w:t>
+            </w:r>
+          </w:p>
+          <w:p>
+            <w:pPr>
+              <w:pStyle w:val="TableText"/>
+              <w:ind w:left="0"/>
+            </w:pPr>
+            <w:r>
+              <w:rPr>
+                <w:b w:val="1"/>
+                <w:bCs w:val="1"/>
+              </w:rPr>
+              <w:t>{IFLOW}</w:t>
+            </w:r>
+          </w:p>
+          <w:p>
+            <w:pPr>
+              <w:pStyle w:val="TableText"/>
+              <w:ind w:left="0"/>
+              <w:rPr>
+                <w:b w:val="1"/>
+                <w:bCs w:val="1"/>
+              </w:rPr>
+            </w:pPr>
+          </w:p>
+          <w:p>
+            <w:pPr>
+              <w:pStyle w:val="TableText"/>
+              <w:ind w:left="0"/>
+              <w:rPr>
+                <w:b w:val="0"/>
+                <w:bCs w:val="0"/>
+              </w:rPr>
+            </w:pPr>
+            <w:r>
+              <w:rPr>
+                <w:b w:val="0"/>
+                <w:bCs w:val="0"/>
+              </w:rPr>
+              <w:t xml:space="preserve">Attach </w:t>
+            </w:r>
+            <w:r>
+              <w:rPr>
+                <w:b w:val="0"/>
+                <w:bCs w:val="0"/>
+              </w:rPr>
+              <w:t xml:space="preserve">File </w:t>
+            </w:r>
+            <w:r>
+              <w:rPr>
+                <w:b w:val="0"/>
+                <w:bCs w:val="0"/>
+              </w:rPr>
+              <w:t>HERE</w:t>
+            </w:r>
+          </w:p>
+          <w:p>
+            <w:pPr>
+              <w:pStyle w:val="TableText"/>
+              <w:ind w:left="0"/>
+              <w:rPr>
+                <w:b w:val="0"/>
+                <w:bCs w:val="0"/>
+              </w:rPr>
+            </w:pPr>
+          </w:p>
+          <w:p>
+            <w:pPr>
+              <w:pStyle w:val="TableText"/>
+              <w:ind w:left="0"/>
+              <w:rPr>
+                <w:b w:val="1"/>
+                <w:bCs w:val="1"/>
+              </w:rPr>
+            </w:pPr>
+          </w:p>
+          <w:p>
+            <w:pPr>
+              <w:pStyle w:val="TableText"/>
+              <w:ind w:left="0"/>
+            </w:pPr>
+            <w:r>
+              <w:rPr/>
+              <w:t>{/IFLOW}</w:t>
+            </w:r>
+          </w:p>
+          <w:p>
+            <w:pPr>
+              <w:pStyle w:val="TableText"/>
+              <w:ind w:left="0"/>
+              <w:rPr>
+                <w:i w:val="1"/>
+                <w:iCs w:val="1"/>
+                <w:lang w:val="en-GB"/>
+              </w:rPr>
+            </w:pPr>
           </w:p>
         </w:tc>
         <w:tc>
@@ -6162,19 +7395,142 @@
               <w:pStyle w:val="TableText"/>
               <w:ind w:left="0"/>
               <w:rPr>
-                <w:i/>
-                <w:iCs/>
-                <w:lang w:val="en-GB"/>
-              </w:rPr>
-            </w:pPr>
-            <w:r>
-              <w:rPr>
-                <w:i/>
-                <w:iCs/>
+                <w:i w:val="1"/>
+                <w:iCs w:val="1"/>
+                <w:lang w:val="en-GB"/>
+              </w:rPr>
+            </w:pPr>
+            <w:r>
+              <w:rPr>
+                <w:i w:val="1"/>
+                <w:iCs w:val="1"/>
                 <w:lang w:val="en-GB"/>
               </w:rPr>
               <w:t>PO Output file</w:t>
             </w:r>
+          </w:p>
+          <w:p>
+            <w:pPr>
+              <w:pStyle w:val="TableText"/>
+              <w:ind w:left="0"/>
+              <w:rPr>
+                <w:i w:val="1"/>
+                <w:iCs w:val="1"/>
+                <w:lang w:val="en-GB"/>
+              </w:rPr>
+            </w:pPr>
+          </w:p>
+          <w:p>
+            <w:pPr>
+              <w:pStyle w:val="TableText"/>
+              <w:ind w:left="0"/>
+              <w:rPr>
+                <w:i w:val="1"/>
+                <w:iCs w:val="1"/>
+                <w:lang w:val="en-GB"/>
+              </w:rPr>
+            </w:pPr>
+          </w:p>
+          <w:p>
+            <w:pPr>
+              <w:pStyle w:val="TableText"/>
+              <w:ind w:left="0"/>
+            </w:pPr>
+            <w:r>
+              <w:rPr/>
+              <w:t>{#IFLOW}</w:t>
+            </w:r>
+          </w:p>
+          <w:p>
+            <w:pPr>
+              <w:pStyle w:val="TableText"/>
+              <w:ind w:left="0"/>
+            </w:pPr>
+            <w:r>
+              <w:rPr>
+                <w:b w:val="1"/>
+                <w:bCs w:val="1"/>
+              </w:rPr>
+              <w:t>{IFLOW}</w:t>
+            </w:r>
+          </w:p>
+          <w:p>
+            <w:pPr>
+              <w:pStyle w:val="TableText"/>
+              <w:ind w:left="0"/>
+              <w:rPr>
+                <w:b w:val="1"/>
+                <w:bCs w:val="1"/>
+              </w:rPr>
+            </w:pPr>
+          </w:p>
+          <w:p>
+            <w:pPr>
+              <w:pStyle w:val="TableText"/>
+              <w:ind w:left="0"/>
+              <w:rPr>
+                <w:b w:val="1"/>
+                <w:bCs w:val="1"/>
+              </w:rPr>
+            </w:pPr>
+          </w:p>
+          <w:p>
+            <w:pPr>
+              <w:pStyle w:val="TableText"/>
+              <w:ind w:left="0"/>
+              <w:rPr>
+                <w:b w:val="0"/>
+                <w:bCs w:val="0"/>
+              </w:rPr>
+            </w:pPr>
+            <w:r>
+              <w:rPr>
+                <w:b w:val="0"/>
+                <w:bCs w:val="0"/>
+              </w:rPr>
+              <w:t>Attach File HERE</w:t>
+            </w:r>
+          </w:p>
+          <w:p>
+            <w:pPr>
+              <w:pStyle w:val="TableText"/>
+              <w:ind w:left="0"/>
+              <w:rPr>
+                <w:b w:val="0"/>
+                <w:bCs w:val="0"/>
+              </w:rPr>
+            </w:pPr>
+          </w:p>
+          <w:p>
+            <w:pPr>
+              <w:pStyle w:val="TableText"/>
+              <w:ind w:left="0"/>
+              <w:rPr>
+                <w:b w:val="1"/>
+                <w:bCs w:val="1"/>
+              </w:rPr>
+            </w:pPr>
+          </w:p>
+          <w:p>
+            <w:pPr>
+              <w:pStyle w:val="TableText"/>
+              <w:ind w:left="0"/>
+            </w:pPr>
+            <w:r>
+              <w:rPr/>
+              <w:t>{/IFLOW}</w:t>
+            </w:r>
+          </w:p>
+          <w:p>
+            <w:pPr>
+              <w:pStyle w:val="TableText"/>
+              <w:ind w:left="0"/>
+              <w:rPr>
+                <w:i w:val="1"/>
+                <w:iCs w:val="1"/>
+                <w:lang w:val="en-GB"/>
+              </w:rPr>
+            </w:pPr>
           </w:p>
         </w:tc>
         <w:tc>
@@ -6268,6 +7624,7 @@
             <w:tcW w:w="10856" w:type="dxa"/>
             <w:gridSpan w:val="4"/>
             <w:shd w:val="clear" w:color="auto" w:fill="E6E6E6"/>
+            <w:tcMar/>
           </w:tcPr>
           <w:p>
             <w:pPr>
@@ -6306,6 +7663,7 @@
           <w:tcPr>
             <w:tcW w:w="2401" w:type="dxa"/>
             <w:shd w:val="clear" w:color="auto" w:fill="E6E6E6"/>
+            <w:tcMar/>
           </w:tcPr>
           <w:p>
             <w:pPr>
@@ -6337,52 +7695,87 @@
           <w:tcPr>
             <w:tcW w:w="4367" w:type="dxa"/>
             <w:shd w:val="clear" w:color="auto" w:fill="auto"/>
+            <w:tcMar/>
           </w:tcPr>
           <w:p>
             <w:pPr>
               <w:pStyle w:val="TableText"/>
-              <w:rPr>
-                <w:i/>
-                <w:iCs/>
+              <w:ind w:left="0"/>
+              <w:rPr>
+                <w:i w:val="1"/>
+                <w:iCs w:val="1"/>
+                <w:color w:val="000000" w:themeColor="text1" w:themeTint="FF" w:themeShade="FF"/>
+                <w:lang w:val="en-GB"/>
+              </w:rPr>
+            </w:pPr>
+            <w:r>
+              <w:rPr>
+                <w:i w:val="1"/>
+                <w:iCs w:val="1"/>
+                <w:color w:val="000000" w:themeColor="text1" w:themeTint="FF" w:themeShade="FF"/>
+                <w:lang w:val="en-GB"/>
+              </w:rPr>
+              <w:t>{</w:t>
+            </w:r>
+            <w:r>
+              <w:rPr>
+                <w:i w:val="1"/>
+                <w:iCs w:val="1"/>
+                <w:color w:val="000000" w:themeColor="text1" w:themeTint="FF" w:themeShade="FF"/>
+                <w:lang w:val="en-GB"/>
+              </w:rPr>
+              <w:t>#</w:t>
+            </w:r>
+            <w:r>
+              <w:rPr>
+                <w:i w:val="1"/>
+                <w:iCs w:val="1"/>
+                <w:color w:val="000000" w:themeColor="text1" w:themeTint="FF" w:themeShade="FF"/>
+                <w:lang w:val="en-GB"/>
+              </w:rPr>
+              <w:t>RESOURCE}</w:t>
+            </w:r>
+          </w:p>
+          <w:p>
+            <w:pPr>
+              <w:pStyle w:val="TableText"/>
+              <w:ind w:left="0"/>
+              <w:rPr>
+                <w:i w:val="1"/>
+                <w:iCs w:val="1"/>
+                <w:color w:val="000000" w:themeColor="text1" w:themeTint="FF" w:themeShade="FF"/>
+                <w:lang w:val="en-GB"/>
+              </w:rPr>
+            </w:pPr>
+            <w:r>
+              <w:rPr>
+                <w:i w:val="1"/>
+                <w:iCs w:val="1"/>
+                <w:color w:val="000000" w:themeColor="text1" w:themeTint="FF" w:themeShade="FF"/>
+                <w:lang w:val="en-GB"/>
+              </w:rPr>
+              <w:t>{RESOURCE}</w:t>
+            </w:r>
+          </w:p>
+          <w:p>
+            <w:pPr>
+              <w:pStyle w:val="TableText"/>
+              <w:ind w:left="0"/>
+              <w:rPr>
+                <w:i w:val="1"/>
+                <w:iCs w:val="1"/>
                 <w:color w:val="000000" w:themeColor="text1"/>
                 <w:lang w:val="en-GB"/>
               </w:rPr>
             </w:pPr>
             <w:r>
               <w:rPr>
-                <w:i/>
-                <w:iCs/>
-                <w:color w:val="000000" w:themeColor="text1"/>
-                <w:lang w:val="en-GB"/>
-              </w:rPr>
-              <w:t>{</w:t>
-            </w:r>
-            <w:r>
-              <w:rPr>
-                <w:rFonts w:ascii="Helvetica" w:hAnsi="Helvetica" w:eastAsia="Helvetica" w:cs="Helvetica"/>
-                <w:sz w:val="18"/>
-                <w:szCs w:val="18"/>
-                <w:lang w:val="en-GB"/>
-              </w:rPr>
-              <w:t>RESOURCE</w:t>
-            </w:r>
-            <w:r>
-              <w:rPr>
-                <w:rFonts w:ascii="Helvetica" w:hAnsi="Helvetica" w:eastAsia="Helvetica" w:cs="Helvetica"/>
-                <w:sz w:val="18"/>
-                <w:szCs w:val="18"/>
-                <w:lang w:val="en-GB"/>
-              </w:rPr>
-              <w:t>_NAME</w:t>
-            </w:r>
-            <w:r>
-              <w:rPr>
-                <w:i/>
-                <w:iCs/>
-                <w:color w:val="000000" w:themeColor="text1"/>
-                <w:lang w:val="en-GB"/>
-              </w:rPr>
-              <w:t>}</w:t>
+                <w:i w:val="1"/>
+                <w:iCs w:val="1"/>
+                <w:color w:val="000000" w:themeColor="text1" w:themeTint="FF" w:themeShade="FF"/>
+                <w:lang w:val="en-GB"/>
+              </w:rPr>
+              <w:t>{/RESOURCE}</w:t>
             </w:r>
           </w:p>
         </w:tc>
@@ -6390,6 +7783,7 @@
           <w:tcPr>
             <w:tcW w:w="1170" w:type="dxa"/>
             <w:shd w:val="clear" w:color="auto" w:fill="E6E6E6"/>
+            <w:tcMar/>
           </w:tcPr>
           <w:p>
             <w:pPr>
@@ -6421,6 +7815,7 @@
           <w:tcPr>
             <w:tcW w:w="2918" w:type="dxa"/>
             <w:shd w:val="clear" w:color="auto" w:fill="auto"/>
+            <w:tcMar/>
           </w:tcPr>
           <w:p>
             <w:pPr>
@@ -6453,6 +7848,7 @@
           <w:tcPr>
             <w:tcW w:w="2401" w:type="dxa"/>
             <w:shd w:val="clear" w:color="auto" w:fill="E6E6E6"/>
+            <w:tcMar/>
           </w:tcPr>
           <w:p>
             <w:pPr>
@@ -6484,26 +7880,27 @@
           <w:tcPr>
             <w:tcW w:w="4367" w:type="dxa"/>
             <w:shd w:val="clear" w:color="auto" w:fill="auto"/>
+            <w:tcMar/>
           </w:tcPr>
           <w:p>
             <w:pPr>
               <w:pStyle w:val="TableText"/>
               <w:ind w:left="0"/>
               <w:rPr>
-                <w:i/>
-                <w:iCs/>
+                <w:i w:val="1"/>
+                <w:iCs w:val="1"/>
                 <w:color w:val="000000" w:themeColor="text1"/>
                 <w:lang w:val="en-GB"/>
               </w:rPr>
             </w:pPr>
             <w:r>
               <w:rPr>
-                <w:i/>
-                <w:iCs/>
-                <w:color w:val="000000" w:themeColor="text1"/>
-                <w:lang w:val="en-GB"/>
-              </w:rPr>
-              <w:t>{REVIEWER_NAME}</w:t>
+                <w:i w:val="1"/>
+                <w:iCs w:val="1"/>
+                <w:color w:val="000000" w:themeColor="text1" w:themeTint="FF" w:themeShade="FF"/>
+                <w:lang w:val="en-GB"/>
+              </w:rPr>
+              <w:t>{REVIEWER}</w:t>
             </w:r>
           </w:p>
         </w:tc>
@@ -6511,6 +7908,7 @@
           <w:tcPr>
             <w:tcW w:w="1170" w:type="dxa"/>
             <w:shd w:val="clear" w:color="auto" w:fill="E6E6E6"/>
+            <w:tcMar/>
           </w:tcPr>
           <w:p>
             <w:pPr>
@@ -6542,6 +7940,7 @@
           <w:tcPr>
             <w:tcW w:w="2918" w:type="dxa"/>
             <w:shd w:val="clear" w:color="auto" w:fill="auto"/>
+            <w:tcMar/>
           </w:tcPr>
           <w:p>
             <w:pPr>

</xml_diff>